<commit_message>
Upload Test Plan Document
</commit_message>
<xml_diff>
--- a/documentation/3. Product Backlog/C2SE.06_ProductBacklog_IIJF_v1.0.docx
+++ b/documentation/3. Product Backlog/C2SE.06_ProductBacklog_IIJF_v1.0.docx
@@ -247,7 +247,7 @@
           </mc:Choice>
           <mc:Fallback>
             <w:pict>
-              <v:group w14:anchorId="64FA0949" id="Group 1" o:spid="_x0000_s1026" style="position:absolute;margin-left:99.2pt;margin-top:70.8pt;width:441.25pt;height:702.5pt;z-index:-251657216;mso-wrap-distance-left:0;mso-wrap-distance-right:0;mso-position-horizontal-relative:page;mso-position-vertical-relative:page" coordsize="56038,89217" o:gfxdata="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">
+              <v:group w14:anchorId="6D296CDF" id="Group 1" o:spid="_x0000_s1026" style="position:absolute;margin-left:99.2pt;margin-top:70.8pt;width:441.25pt;height:702.5pt;z-index:-251657216;mso-wrap-distance-left:0;mso-wrap-distance-right:0;mso-position-horizontal-relative:page;mso-position-vertical-relative:page" coordsize="56038,89217" o:gfxdata="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">
                 <v:shape id="Graphic 2" o:spid="_x0000_s1027" style="position:absolute;width:56038;height:89217;visibility:visible;mso-wrap-style:square;v-text-anchor:top" coordsize="5603875,8921750" o:gfxdata="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" path="m5603862,r-17399,l5586463,17780r,656336l5586463,683260r,6682740l5586463,7374890r,1527810l17386,8902700r,-8884920l5586463,17780r,-17780l,,,17780,,674116,,8921750r5603862,l5603862,17780r,-17780xe" fillcolor="black" stroked="f">
                   <v:path arrowok="t"/>
                 </v:shape>
@@ -476,19 +476,8 @@
           <w:sz w:val="44"/>
           <w:szCs w:val="44"/>
         </w:rPr>
-        <w:t xml:space="preserve">Intelligence IT Job Finding - The Recruitment System support with </w:t>
-      </w:r>
-      <w:proofErr w:type="gramStart"/>
-      <w:r>
-        <w:rPr>
-          <w:b/>
-          <w:bCs/>
-          <w:sz w:val="44"/>
-          <w:szCs w:val="44"/>
-        </w:rPr>
-        <w:t>Chatbot</w:t>
-      </w:r>
-      <w:proofErr w:type="gramEnd"/>
+        <w:t>Intelligence IT Job Finding - The Recruitment System support with Chatbot</w:t>
+      </w:r>
     </w:p>
     <w:p>
       <w:pPr>
@@ -2321,18 +2310,8 @@
                 <w:szCs w:val="26"/>
                 <w:lang w:val="en"/>
               </w:rPr>
-              <w:t xml:space="preserve">Duyet, Pham </w:t>
-            </w:r>
-            <w:proofErr w:type="gramStart"/>
-            <w:r>
-              <w:rPr>
-                <w:sz w:val="26"/>
-                <w:szCs w:val="26"/>
-                <w:lang w:val="en"/>
-              </w:rPr>
-              <w:t>The</w:t>
-            </w:r>
-            <w:proofErr w:type="gramEnd"/>
+              <w:t>Duyet, Pham The</w:t>
+            </w:r>
           </w:p>
         </w:tc>
         <w:tc>
@@ -2871,17 +2850,8 @@
                 <w:sz w:val="26"/>
                 <w:szCs w:val="26"/>
               </w:rPr>
-              <w:t xml:space="preserve">Duyet, Pham </w:t>
-            </w:r>
-            <w:proofErr w:type="gramStart"/>
-            <w:r>
-              <w:rPr>
-                <w:sz w:val="26"/>
-                <w:szCs w:val="26"/>
-              </w:rPr>
-              <w:t>The</w:t>
-            </w:r>
-            <w:proofErr w:type="gramEnd"/>
+              <w:t>Duyet, Pham The</w:t>
+            </w:r>
           </w:p>
         </w:tc>
         <w:tc>
@@ -6466,7 +6436,7 @@
         <w:tc>
           <w:tcPr>
             <w:tcW w:w="1428" w:type="dxa"/>
-            <w:shd w:val="clear" w:color="auto" w:fill="FBD4B4" w:themeFill="accent6" w:themeFillTint="66"/>
+            <w:shd w:val="clear" w:color="auto" w:fill="auto"/>
             <w:vAlign w:val="center"/>
           </w:tcPr>
           <w:p>
@@ -6492,7 +6462,7 @@
         <w:tc>
           <w:tcPr>
             <w:tcW w:w="3241" w:type="dxa"/>
-            <w:shd w:val="clear" w:color="auto" w:fill="FBD4B4" w:themeFill="accent6" w:themeFillTint="66"/>
+            <w:shd w:val="clear" w:color="auto" w:fill="auto"/>
             <w:vAlign w:val="center"/>
           </w:tcPr>
           <w:p>
@@ -6516,7 +6486,7 @@
         <w:tc>
           <w:tcPr>
             <w:tcW w:w="2307" w:type="dxa"/>
-            <w:shd w:val="clear" w:color="auto" w:fill="FBD4B4" w:themeFill="accent6" w:themeFillTint="66"/>
+            <w:shd w:val="clear" w:color="auto" w:fill="auto"/>
             <w:vAlign w:val="center"/>
           </w:tcPr>
           <w:p>
@@ -6542,7 +6512,7 @@
         <w:tc>
           <w:tcPr>
             <w:tcW w:w="2160" w:type="dxa"/>
-            <w:shd w:val="clear" w:color="auto" w:fill="FBD4B4" w:themeFill="accent6" w:themeFillTint="66"/>
+            <w:shd w:val="clear" w:color="auto" w:fill="auto"/>
             <w:vAlign w:val="center"/>
           </w:tcPr>
           <w:p>
@@ -6572,6 +6542,7 @@
         <w:tc>
           <w:tcPr>
             <w:tcW w:w="1428" w:type="dxa"/>
+            <w:shd w:val="clear" w:color="auto" w:fill="auto"/>
             <w:vAlign w:val="center"/>
           </w:tcPr>
           <w:p>
@@ -6597,6 +6568,7 @@
         <w:tc>
           <w:tcPr>
             <w:tcW w:w="3241" w:type="dxa"/>
+            <w:shd w:val="clear" w:color="auto" w:fill="auto"/>
             <w:vAlign w:val="center"/>
           </w:tcPr>
           <w:p>
@@ -6635,6 +6607,7 @@
         <w:tc>
           <w:tcPr>
             <w:tcW w:w="2307" w:type="dxa"/>
+            <w:shd w:val="clear" w:color="auto" w:fill="auto"/>
             <w:vAlign w:val="center"/>
           </w:tcPr>
           <w:p>
@@ -6660,6 +6633,7 @@
         <w:tc>
           <w:tcPr>
             <w:tcW w:w="2160" w:type="dxa"/>
+            <w:shd w:val="clear" w:color="auto" w:fill="auto"/>
             <w:vAlign w:val="center"/>
           </w:tcPr>
           <w:p>
@@ -6689,7 +6663,7 @@
         <w:tc>
           <w:tcPr>
             <w:tcW w:w="1428" w:type="dxa"/>
-            <w:shd w:val="clear" w:color="auto" w:fill="FBD4B4" w:themeFill="accent6" w:themeFillTint="66"/>
+            <w:shd w:val="clear" w:color="auto" w:fill="auto"/>
             <w:vAlign w:val="center"/>
           </w:tcPr>
           <w:p>
@@ -6715,7 +6689,7 @@
         <w:tc>
           <w:tcPr>
             <w:tcW w:w="3241" w:type="dxa"/>
-            <w:shd w:val="clear" w:color="auto" w:fill="FBD4B4" w:themeFill="accent6" w:themeFillTint="66"/>
+            <w:shd w:val="clear" w:color="auto" w:fill="auto"/>
             <w:vAlign w:val="center"/>
           </w:tcPr>
           <w:p>
@@ -6753,7 +6727,7 @@
         <w:tc>
           <w:tcPr>
             <w:tcW w:w="2307" w:type="dxa"/>
-            <w:shd w:val="clear" w:color="auto" w:fill="FBD4B4" w:themeFill="accent6" w:themeFillTint="66"/>
+            <w:shd w:val="clear" w:color="auto" w:fill="auto"/>
             <w:vAlign w:val="center"/>
           </w:tcPr>
           <w:p>
@@ -6779,7 +6753,7 @@
         <w:tc>
           <w:tcPr>
             <w:tcW w:w="2160" w:type="dxa"/>
-            <w:shd w:val="clear" w:color="auto" w:fill="FBD4B4" w:themeFill="accent6" w:themeFillTint="66"/>
+            <w:shd w:val="clear" w:color="auto" w:fill="auto"/>
             <w:vAlign w:val="center"/>
           </w:tcPr>
           <w:p>
@@ -6809,7 +6783,7 @@
         <w:tc>
           <w:tcPr>
             <w:tcW w:w="1428" w:type="dxa"/>
-            <w:shd w:val="clear" w:color="auto" w:fill="FBD4B4" w:themeFill="accent6" w:themeFillTint="66"/>
+            <w:shd w:val="clear" w:color="auto" w:fill="auto"/>
             <w:vAlign w:val="center"/>
           </w:tcPr>
           <w:p>
@@ -6835,7 +6809,7 @@
         <w:tc>
           <w:tcPr>
             <w:tcW w:w="3241" w:type="dxa"/>
-            <w:shd w:val="clear" w:color="auto" w:fill="FBD4B4" w:themeFill="accent6" w:themeFillTint="66"/>
+            <w:shd w:val="clear" w:color="auto" w:fill="auto"/>
             <w:vAlign w:val="center"/>
           </w:tcPr>
           <w:p>
@@ -6859,7 +6833,7 @@
         <w:tc>
           <w:tcPr>
             <w:tcW w:w="2307" w:type="dxa"/>
-            <w:shd w:val="clear" w:color="auto" w:fill="FBD4B4" w:themeFill="accent6" w:themeFillTint="66"/>
+            <w:shd w:val="clear" w:color="auto" w:fill="auto"/>
             <w:vAlign w:val="center"/>
           </w:tcPr>
           <w:p>
@@ -6885,7 +6859,7 @@
         <w:tc>
           <w:tcPr>
             <w:tcW w:w="2160" w:type="dxa"/>
-            <w:shd w:val="clear" w:color="auto" w:fill="FBD4B4" w:themeFill="accent6" w:themeFillTint="66"/>
+            <w:shd w:val="clear" w:color="auto" w:fill="auto"/>
             <w:vAlign w:val="center"/>
           </w:tcPr>
           <w:p>
@@ -6915,7 +6889,7 @@
         <w:tc>
           <w:tcPr>
             <w:tcW w:w="1428" w:type="dxa"/>
-            <w:shd w:val="clear" w:color="auto" w:fill="FBD4B4" w:themeFill="accent6" w:themeFillTint="66"/>
+            <w:shd w:val="clear" w:color="auto" w:fill="auto"/>
             <w:vAlign w:val="center"/>
           </w:tcPr>
           <w:p>
@@ -6941,7 +6915,7 @@
         <w:tc>
           <w:tcPr>
             <w:tcW w:w="3241" w:type="dxa"/>
-            <w:shd w:val="clear" w:color="auto" w:fill="FBD4B4" w:themeFill="accent6" w:themeFillTint="66"/>
+            <w:shd w:val="clear" w:color="auto" w:fill="auto"/>
             <w:vAlign w:val="center"/>
           </w:tcPr>
           <w:p>
@@ -6965,7 +6939,7 @@
         <w:tc>
           <w:tcPr>
             <w:tcW w:w="2307" w:type="dxa"/>
-            <w:shd w:val="clear" w:color="auto" w:fill="FBD4B4" w:themeFill="accent6" w:themeFillTint="66"/>
+            <w:shd w:val="clear" w:color="auto" w:fill="auto"/>
           </w:tcPr>
           <w:p>
             <w:pPr>
@@ -6990,7 +6964,7 @@
         <w:tc>
           <w:tcPr>
             <w:tcW w:w="2160" w:type="dxa"/>
-            <w:shd w:val="clear" w:color="auto" w:fill="FBD4B4" w:themeFill="accent6" w:themeFillTint="66"/>
+            <w:shd w:val="clear" w:color="auto" w:fill="auto"/>
             <w:vAlign w:val="center"/>
           </w:tcPr>
           <w:p>
@@ -7020,7 +6994,7 @@
         <w:tc>
           <w:tcPr>
             <w:tcW w:w="1428" w:type="dxa"/>
-            <w:shd w:val="clear" w:color="auto" w:fill="FBD4B4" w:themeFill="accent6" w:themeFillTint="66"/>
+            <w:shd w:val="clear" w:color="auto" w:fill="auto"/>
             <w:vAlign w:val="center"/>
           </w:tcPr>
           <w:p>
@@ -7046,7 +7020,7 @@
         <w:tc>
           <w:tcPr>
             <w:tcW w:w="3241" w:type="dxa"/>
-            <w:shd w:val="clear" w:color="auto" w:fill="FBD4B4" w:themeFill="accent6" w:themeFillTint="66"/>
+            <w:shd w:val="clear" w:color="auto" w:fill="auto"/>
             <w:vAlign w:val="center"/>
           </w:tcPr>
           <w:p>
@@ -7070,7 +7044,7 @@
         <w:tc>
           <w:tcPr>
             <w:tcW w:w="2307" w:type="dxa"/>
-            <w:shd w:val="clear" w:color="auto" w:fill="FBD4B4" w:themeFill="accent6" w:themeFillTint="66"/>
+            <w:shd w:val="clear" w:color="auto" w:fill="auto"/>
           </w:tcPr>
           <w:p>
             <w:pPr>
@@ -7095,7 +7069,7 @@
         <w:tc>
           <w:tcPr>
             <w:tcW w:w="2160" w:type="dxa"/>
-            <w:shd w:val="clear" w:color="auto" w:fill="FBD4B4" w:themeFill="accent6" w:themeFillTint="66"/>
+            <w:shd w:val="clear" w:color="auto" w:fill="auto"/>
             <w:vAlign w:val="center"/>
           </w:tcPr>
           <w:p>
@@ -7125,7 +7099,7 @@
         <w:tc>
           <w:tcPr>
             <w:tcW w:w="1428" w:type="dxa"/>
-            <w:shd w:val="clear" w:color="auto" w:fill="FBD4B4" w:themeFill="accent6" w:themeFillTint="66"/>
+            <w:shd w:val="clear" w:color="auto" w:fill="auto"/>
             <w:vAlign w:val="center"/>
           </w:tcPr>
           <w:p>
@@ -7151,7 +7125,7 @@
         <w:tc>
           <w:tcPr>
             <w:tcW w:w="3241" w:type="dxa"/>
-            <w:shd w:val="clear" w:color="auto" w:fill="FBD4B4" w:themeFill="accent6" w:themeFillTint="66"/>
+            <w:shd w:val="clear" w:color="auto" w:fill="auto"/>
             <w:vAlign w:val="center"/>
           </w:tcPr>
           <w:p>
@@ -7175,7 +7149,7 @@
         <w:tc>
           <w:tcPr>
             <w:tcW w:w="2307" w:type="dxa"/>
-            <w:shd w:val="clear" w:color="auto" w:fill="FBD4B4" w:themeFill="accent6" w:themeFillTint="66"/>
+            <w:shd w:val="clear" w:color="auto" w:fill="auto"/>
           </w:tcPr>
           <w:p>
             <w:pPr>
@@ -7200,7 +7174,7 @@
         <w:tc>
           <w:tcPr>
             <w:tcW w:w="2160" w:type="dxa"/>
-            <w:shd w:val="clear" w:color="auto" w:fill="FBD4B4" w:themeFill="accent6" w:themeFillTint="66"/>
+            <w:shd w:val="clear" w:color="auto" w:fill="auto"/>
             <w:vAlign w:val="center"/>
           </w:tcPr>
           <w:p>
@@ -7230,7 +7204,7 @@
         <w:tc>
           <w:tcPr>
             <w:tcW w:w="1428" w:type="dxa"/>
-            <w:shd w:val="clear" w:color="auto" w:fill="FBD4B4" w:themeFill="accent6" w:themeFillTint="66"/>
+            <w:shd w:val="clear" w:color="auto" w:fill="auto"/>
             <w:vAlign w:val="center"/>
           </w:tcPr>
           <w:p>
@@ -7256,7 +7230,7 @@
         <w:tc>
           <w:tcPr>
             <w:tcW w:w="3241" w:type="dxa"/>
-            <w:shd w:val="clear" w:color="auto" w:fill="FBD4B4" w:themeFill="accent6" w:themeFillTint="66"/>
+            <w:shd w:val="clear" w:color="auto" w:fill="auto"/>
             <w:vAlign w:val="center"/>
           </w:tcPr>
           <w:p>
@@ -7280,7 +7254,7 @@
         <w:tc>
           <w:tcPr>
             <w:tcW w:w="2307" w:type="dxa"/>
-            <w:shd w:val="clear" w:color="auto" w:fill="FBD4B4" w:themeFill="accent6" w:themeFillTint="66"/>
+            <w:shd w:val="clear" w:color="auto" w:fill="auto"/>
           </w:tcPr>
           <w:p>
             <w:pPr>
@@ -7305,7 +7279,7 @@
         <w:tc>
           <w:tcPr>
             <w:tcW w:w="2160" w:type="dxa"/>
-            <w:shd w:val="clear" w:color="auto" w:fill="FBD4B4" w:themeFill="accent6" w:themeFillTint="66"/>
+            <w:shd w:val="clear" w:color="auto" w:fill="auto"/>
             <w:vAlign w:val="center"/>
           </w:tcPr>
           <w:p>
@@ -7335,6 +7309,7 @@
         <w:tc>
           <w:tcPr>
             <w:tcW w:w="1428" w:type="dxa"/>
+            <w:shd w:val="clear" w:color="auto" w:fill="auto"/>
             <w:vAlign w:val="center"/>
           </w:tcPr>
           <w:p>
@@ -7360,6 +7335,7 @@
         <w:tc>
           <w:tcPr>
             <w:tcW w:w="3241" w:type="dxa"/>
+            <w:shd w:val="clear" w:color="auto" w:fill="auto"/>
             <w:vAlign w:val="center"/>
           </w:tcPr>
           <w:p>
@@ -7413,6 +7389,7 @@
         <w:tc>
           <w:tcPr>
             <w:tcW w:w="2307" w:type="dxa"/>
+            <w:shd w:val="clear" w:color="auto" w:fill="auto"/>
             <w:vAlign w:val="center"/>
           </w:tcPr>
           <w:p>
@@ -7438,6 +7415,7 @@
         <w:tc>
           <w:tcPr>
             <w:tcW w:w="2160" w:type="dxa"/>
+            <w:shd w:val="clear" w:color="auto" w:fill="auto"/>
             <w:vAlign w:val="center"/>
           </w:tcPr>
           <w:p>
@@ -7467,7 +7445,7 @@
         <w:tc>
           <w:tcPr>
             <w:tcW w:w="1428" w:type="dxa"/>
-            <w:shd w:val="clear" w:color="auto" w:fill="FBD4B4" w:themeFill="accent6" w:themeFillTint="66"/>
+            <w:shd w:val="clear" w:color="auto" w:fill="auto"/>
             <w:vAlign w:val="center"/>
           </w:tcPr>
           <w:p>
@@ -7493,7 +7471,7 @@
         <w:tc>
           <w:tcPr>
             <w:tcW w:w="3241" w:type="dxa"/>
-            <w:shd w:val="clear" w:color="auto" w:fill="FBD4B4" w:themeFill="accent6" w:themeFillTint="66"/>
+            <w:shd w:val="clear" w:color="auto" w:fill="auto"/>
             <w:vAlign w:val="center"/>
           </w:tcPr>
           <w:p>
@@ -7510,21 +7488,29 @@
                 <w:sz w:val="26"/>
                 <w:szCs w:val="26"/>
               </w:rPr>
-              <w:t>Decoration</w:t>
-            </w:r>
-            <w:r>
-              <w:rPr>
-                <w:sz w:val="26"/>
-                <w:szCs w:val="26"/>
-              </w:rPr>
-              <w:t xml:space="preserve"> Company</w:t>
+              <w:t>Employer</w:t>
+            </w:r>
+            <w:r>
+              <w:rPr>
+                <w:spacing w:val="-2"/>
+                <w:sz w:val="26"/>
+                <w:szCs w:val="26"/>
+              </w:rPr>
+              <w:t xml:space="preserve"> </w:t>
+            </w:r>
+            <w:r>
+              <w:rPr>
+                <w:sz w:val="26"/>
+                <w:szCs w:val="26"/>
+              </w:rPr>
+              <w:t>management</w:t>
             </w:r>
           </w:p>
         </w:tc>
         <w:tc>
           <w:tcPr>
             <w:tcW w:w="2307" w:type="dxa"/>
-            <w:shd w:val="clear" w:color="auto" w:fill="FBD4B4" w:themeFill="accent6" w:themeFillTint="66"/>
+            <w:shd w:val="clear" w:color="auto" w:fill="auto"/>
             <w:vAlign w:val="center"/>
           </w:tcPr>
           <w:p>
@@ -7543,14 +7529,14 @@
                 <w:sz w:val="26"/>
                 <w:szCs w:val="26"/>
               </w:rPr>
-              <w:t>Employer</w:t>
+              <w:t>Admin</w:t>
             </w:r>
           </w:p>
         </w:tc>
         <w:tc>
           <w:tcPr>
             <w:tcW w:w="2160" w:type="dxa"/>
-            <w:shd w:val="clear" w:color="auto" w:fill="FBD4B4" w:themeFill="accent6" w:themeFillTint="66"/>
+            <w:shd w:val="clear" w:color="auto" w:fill="auto"/>
             <w:vAlign w:val="center"/>
           </w:tcPr>
           <w:p>
@@ -7580,7 +7566,7 @@
         <w:tc>
           <w:tcPr>
             <w:tcW w:w="1428" w:type="dxa"/>
-            <w:shd w:val="clear" w:color="auto" w:fill="FBD4B4" w:themeFill="accent6" w:themeFillTint="66"/>
+            <w:shd w:val="clear" w:color="auto" w:fill="auto"/>
             <w:vAlign w:val="center"/>
           </w:tcPr>
           <w:p>
@@ -7606,7 +7592,7 @@
         <w:tc>
           <w:tcPr>
             <w:tcW w:w="3241" w:type="dxa"/>
-            <w:shd w:val="clear" w:color="auto" w:fill="FBD4B4" w:themeFill="accent6" w:themeFillTint="66"/>
+            <w:shd w:val="clear" w:color="auto" w:fill="auto"/>
             <w:vAlign w:val="center"/>
           </w:tcPr>
           <w:p>
@@ -7623,14 +7609,29 @@
                 <w:sz w:val="26"/>
                 <w:szCs w:val="26"/>
               </w:rPr>
-              <w:t>Comment</w:t>
+              <w:t>Candidate</w:t>
+            </w:r>
+            <w:r>
+              <w:rPr>
+                <w:spacing w:val="-3"/>
+                <w:sz w:val="26"/>
+                <w:szCs w:val="26"/>
+              </w:rPr>
+              <w:t xml:space="preserve"> </w:t>
+            </w:r>
+            <w:r>
+              <w:rPr>
+                <w:sz w:val="26"/>
+                <w:szCs w:val="26"/>
+              </w:rPr>
+              <w:t>management</w:t>
             </w:r>
           </w:p>
         </w:tc>
         <w:tc>
           <w:tcPr>
             <w:tcW w:w="2307" w:type="dxa"/>
-            <w:shd w:val="clear" w:color="auto" w:fill="FBD4B4" w:themeFill="accent6" w:themeFillTint="66"/>
+            <w:shd w:val="clear" w:color="auto" w:fill="auto"/>
             <w:vAlign w:val="center"/>
           </w:tcPr>
           <w:p>
@@ -7649,14 +7650,14 @@
                 <w:sz w:val="26"/>
                 <w:szCs w:val="26"/>
               </w:rPr>
-              <w:t>Candidate</w:t>
+              <w:t>Admin</w:t>
             </w:r>
           </w:p>
         </w:tc>
         <w:tc>
           <w:tcPr>
             <w:tcW w:w="2160" w:type="dxa"/>
-            <w:shd w:val="clear" w:color="auto" w:fill="FBD4B4" w:themeFill="accent6" w:themeFillTint="66"/>
+            <w:shd w:val="clear" w:color="auto" w:fill="auto"/>
             <w:vAlign w:val="center"/>
           </w:tcPr>
           <w:p>
@@ -7686,7 +7687,7 @@
         <w:tc>
           <w:tcPr>
             <w:tcW w:w="1428" w:type="dxa"/>
-            <w:shd w:val="clear" w:color="auto" w:fill="FBD4B4" w:themeFill="accent6" w:themeFillTint="66"/>
+            <w:shd w:val="clear" w:color="auto" w:fill="auto"/>
             <w:vAlign w:val="center"/>
           </w:tcPr>
           <w:p>
@@ -7712,7 +7713,7 @@
         <w:tc>
           <w:tcPr>
             <w:tcW w:w="3241" w:type="dxa"/>
-            <w:shd w:val="clear" w:color="auto" w:fill="FBD4B4" w:themeFill="accent6" w:themeFillTint="66"/>
+            <w:shd w:val="clear" w:color="auto" w:fill="auto"/>
             <w:vAlign w:val="center"/>
           </w:tcPr>
           <w:p>
@@ -7729,14 +7730,44 @@
                 <w:sz w:val="26"/>
                 <w:szCs w:val="26"/>
               </w:rPr>
-              <w:t>Forum</w:t>
+              <w:t>Job</w:t>
+            </w:r>
+            <w:r>
+              <w:rPr>
+                <w:spacing w:val="-3"/>
+                <w:sz w:val="26"/>
+                <w:szCs w:val="26"/>
+              </w:rPr>
+              <w:t xml:space="preserve"> </w:t>
+            </w:r>
+            <w:r>
+              <w:rPr>
+                <w:sz w:val="26"/>
+                <w:szCs w:val="26"/>
+              </w:rPr>
+              <w:t>application</w:t>
+            </w:r>
+            <w:r>
+              <w:rPr>
+                <w:spacing w:val="-5"/>
+                <w:sz w:val="26"/>
+                <w:szCs w:val="26"/>
+              </w:rPr>
+              <w:t xml:space="preserve"> </w:t>
+            </w:r>
+            <w:r>
+              <w:rPr>
+                <w:sz w:val="26"/>
+                <w:szCs w:val="26"/>
+              </w:rPr>
+              <w:t>management</w:t>
             </w:r>
           </w:p>
         </w:tc>
         <w:tc>
           <w:tcPr>
             <w:tcW w:w="2307" w:type="dxa"/>
-            <w:shd w:val="clear" w:color="auto" w:fill="FBD4B4" w:themeFill="accent6" w:themeFillTint="66"/>
+            <w:shd w:val="clear" w:color="auto" w:fill="auto"/>
             <w:vAlign w:val="center"/>
           </w:tcPr>
           <w:p>
@@ -7755,14 +7786,14 @@
                 <w:sz w:val="26"/>
                 <w:szCs w:val="26"/>
               </w:rPr>
-              <w:t>Candidate</w:t>
+              <w:t>Admin</w:t>
             </w:r>
           </w:p>
         </w:tc>
         <w:tc>
           <w:tcPr>
             <w:tcW w:w="2160" w:type="dxa"/>
-            <w:shd w:val="clear" w:color="auto" w:fill="FBD4B4" w:themeFill="accent6" w:themeFillTint="66"/>
+            <w:shd w:val="clear" w:color="auto" w:fill="auto"/>
             <w:vAlign w:val="center"/>
           </w:tcPr>
           <w:p>
@@ -7792,7 +7823,7 @@
         <w:tc>
           <w:tcPr>
             <w:tcW w:w="1428" w:type="dxa"/>
-            <w:shd w:val="clear" w:color="auto" w:fill="FFFFFF" w:themeFill="background1"/>
+            <w:shd w:val="clear" w:color="auto" w:fill="auto"/>
             <w:vAlign w:val="center"/>
           </w:tcPr>
           <w:p>
@@ -7818,7 +7849,7 @@
         <w:tc>
           <w:tcPr>
             <w:tcW w:w="3241" w:type="dxa"/>
-            <w:shd w:val="clear" w:color="auto" w:fill="FFFFFF" w:themeFill="background1"/>
+            <w:shd w:val="clear" w:color="auto" w:fill="auto"/>
             <w:vAlign w:val="center"/>
           </w:tcPr>
           <w:p>
@@ -7845,7 +7876,6 @@
               </w:rPr>
               <w:t xml:space="preserve"> </w:t>
             </w:r>
-            <w:proofErr w:type="gramStart"/>
             <w:r>
               <w:rPr>
                 <w:sz w:val="26"/>
@@ -7853,13 +7883,12 @@
               </w:rPr>
               <w:t>apply</w:t>
             </w:r>
-            <w:proofErr w:type="gramEnd"/>
           </w:p>
         </w:tc>
         <w:tc>
           <w:tcPr>
             <w:tcW w:w="2307" w:type="dxa"/>
-            <w:shd w:val="clear" w:color="auto" w:fill="FFFFFF" w:themeFill="background1"/>
+            <w:shd w:val="clear" w:color="auto" w:fill="auto"/>
             <w:vAlign w:val="center"/>
           </w:tcPr>
           <w:p>
@@ -7885,7 +7914,7 @@
         <w:tc>
           <w:tcPr>
             <w:tcW w:w="2160" w:type="dxa"/>
-            <w:shd w:val="clear" w:color="auto" w:fill="FFFFFF" w:themeFill="background1"/>
+            <w:shd w:val="clear" w:color="auto" w:fill="auto"/>
             <w:vAlign w:val="center"/>
           </w:tcPr>
           <w:p>
@@ -7915,7 +7944,7 @@
         <w:tc>
           <w:tcPr>
             <w:tcW w:w="1428" w:type="dxa"/>
-            <w:shd w:val="clear" w:color="auto" w:fill="FBD4B4" w:themeFill="accent6" w:themeFillTint="66"/>
+            <w:shd w:val="clear" w:color="auto" w:fill="auto"/>
             <w:vAlign w:val="center"/>
           </w:tcPr>
           <w:p>
@@ -7941,7 +7970,7 @@
         <w:tc>
           <w:tcPr>
             <w:tcW w:w="3241" w:type="dxa"/>
-            <w:shd w:val="clear" w:color="auto" w:fill="FBD4B4" w:themeFill="accent6" w:themeFillTint="66"/>
+            <w:shd w:val="clear" w:color="auto" w:fill="auto"/>
             <w:vAlign w:val="center"/>
           </w:tcPr>
           <w:p>
@@ -7979,7 +8008,7 @@
         <w:tc>
           <w:tcPr>
             <w:tcW w:w="2307" w:type="dxa"/>
-            <w:shd w:val="clear" w:color="auto" w:fill="FBD4B4" w:themeFill="accent6" w:themeFillTint="66"/>
+            <w:shd w:val="clear" w:color="auto" w:fill="auto"/>
             <w:vAlign w:val="center"/>
           </w:tcPr>
           <w:p>
@@ -8005,7 +8034,7 @@
         <w:tc>
           <w:tcPr>
             <w:tcW w:w="2160" w:type="dxa"/>
-            <w:shd w:val="clear" w:color="auto" w:fill="FBD4B4" w:themeFill="accent6" w:themeFillTint="66"/>
+            <w:shd w:val="clear" w:color="auto" w:fill="auto"/>
             <w:vAlign w:val="center"/>
           </w:tcPr>
           <w:p>
@@ -8182,22 +8211,7 @@
                 <w:sz w:val="26"/>
                 <w:szCs w:val="26"/>
               </w:rPr>
-              <w:t>Employer</w:t>
-            </w:r>
-            <w:r>
-              <w:rPr>
-                <w:spacing w:val="-2"/>
-                <w:sz w:val="26"/>
-                <w:szCs w:val="26"/>
-              </w:rPr>
-              <w:t xml:space="preserve"> </w:t>
-            </w:r>
-            <w:r>
-              <w:rPr>
-                <w:sz w:val="26"/>
-                <w:szCs w:val="26"/>
-              </w:rPr>
-              <w:t>management</w:t>
+              <w:t>Decoration Company</w:t>
             </w:r>
           </w:p>
         </w:tc>
@@ -8222,7 +8236,7 @@
                 <w:sz w:val="26"/>
                 <w:szCs w:val="26"/>
               </w:rPr>
-              <w:t>Admin</w:t>
+              <w:t>Employer</w:t>
             </w:r>
           </w:p>
         </w:tc>
@@ -8299,22 +8313,7 @@
                 <w:sz w:val="26"/>
                 <w:szCs w:val="26"/>
               </w:rPr>
-              <w:t>Candidate</w:t>
-            </w:r>
-            <w:r>
-              <w:rPr>
-                <w:spacing w:val="-3"/>
-                <w:sz w:val="26"/>
-                <w:szCs w:val="26"/>
-              </w:rPr>
-              <w:t xml:space="preserve"> </w:t>
-            </w:r>
-            <w:r>
-              <w:rPr>
-                <w:sz w:val="26"/>
-                <w:szCs w:val="26"/>
-              </w:rPr>
-              <w:t>management</w:t>
+              <w:t>Comment</w:t>
             </w:r>
           </w:p>
         </w:tc>
@@ -8339,7 +8338,7 @@
                 <w:sz w:val="26"/>
                 <w:szCs w:val="26"/>
               </w:rPr>
-              <w:t>Admin</w:t>
+              <w:t>Candidate</w:t>
             </w:r>
           </w:p>
         </w:tc>
@@ -8416,37 +8415,7 @@
                 <w:sz w:val="26"/>
                 <w:szCs w:val="26"/>
               </w:rPr>
-              <w:t>Job</w:t>
-            </w:r>
-            <w:r>
-              <w:rPr>
-                <w:spacing w:val="-3"/>
-                <w:sz w:val="26"/>
-                <w:szCs w:val="26"/>
-              </w:rPr>
-              <w:t xml:space="preserve"> </w:t>
-            </w:r>
-            <w:r>
-              <w:rPr>
-                <w:sz w:val="26"/>
-                <w:szCs w:val="26"/>
-              </w:rPr>
-              <w:t>application</w:t>
-            </w:r>
-            <w:r>
-              <w:rPr>
-                <w:spacing w:val="-5"/>
-                <w:sz w:val="26"/>
-                <w:szCs w:val="26"/>
-              </w:rPr>
-              <w:t xml:space="preserve"> </w:t>
-            </w:r>
-            <w:r>
-              <w:rPr>
-                <w:sz w:val="26"/>
-                <w:szCs w:val="26"/>
-              </w:rPr>
-              <w:t>management</w:t>
+              <w:t>Forum</w:t>
             </w:r>
           </w:p>
         </w:tc>
@@ -8471,7 +8440,7 @@
                 <w:sz w:val="26"/>
                 <w:szCs w:val="26"/>
               </w:rPr>
-              <w:t>Admin</w:t>
+              <w:t>Candidate</w:t>
             </w:r>
           </w:p>
         </w:tc>
@@ -8734,7 +8703,7 @@
         <w:tc>
           <w:tcPr>
             <w:tcW w:w="1428" w:type="dxa"/>
-            <w:shd w:val="clear" w:color="auto" w:fill="FBD4B4" w:themeFill="accent6" w:themeFillTint="66"/>
+            <w:shd w:val="clear" w:color="auto" w:fill="auto"/>
             <w:vAlign w:val="center"/>
           </w:tcPr>
           <w:p>
@@ -8760,7 +8729,7 @@
         <w:tc>
           <w:tcPr>
             <w:tcW w:w="3241" w:type="dxa"/>
-            <w:shd w:val="clear" w:color="auto" w:fill="FBD4B4" w:themeFill="accent6" w:themeFillTint="66"/>
+            <w:shd w:val="clear" w:color="auto" w:fill="auto"/>
             <w:vAlign w:val="center"/>
           </w:tcPr>
           <w:p>
@@ -8784,7 +8753,7 @@
         <w:tc>
           <w:tcPr>
             <w:tcW w:w="2307" w:type="dxa"/>
-            <w:shd w:val="clear" w:color="auto" w:fill="FBD4B4" w:themeFill="accent6" w:themeFillTint="66"/>
+            <w:shd w:val="clear" w:color="auto" w:fill="auto"/>
             <w:vAlign w:val="center"/>
           </w:tcPr>
           <w:p>
@@ -8810,7 +8779,7 @@
         <w:tc>
           <w:tcPr>
             <w:tcW w:w="2160" w:type="dxa"/>
-            <w:shd w:val="clear" w:color="auto" w:fill="FBD4B4" w:themeFill="accent6" w:themeFillTint="66"/>
+            <w:shd w:val="clear" w:color="auto" w:fill="auto"/>
             <w:vAlign w:val="center"/>
           </w:tcPr>
           <w:p>
@@ -8840,7 +8809,7 @@
         <w:tc>
           <w:tcPr>
             <w:tcW w:w="1428" w:type="dxa"/>
-            <w:shd w:val="clear" w:color="auto" w:fill="FBD4B4" w:themeFill="accent6" w:themeFillTint="66"/>
+            <w:shd w:val="clear" w:color="auto" w:fill="auto"/>
             <w:vAlign w:val="center"/>
           </w:tcPr>
           <w:p>
@@ -8873,7 +8842,7 @@
         <w:tc>
           <w:tcPr>
             <w:tcW w:w="3241" w:type="dxa"/>
-            <w:shd w:val="clear" w:color="auto" w:fill="FBD4B4" w:themeFill="accent6" w:themeFillTint="66"/>
+            <w:shd w:val="clear" w:color="auto" w:fill="auto"/>
             <w:vAlign w:val="center"/>
           </w:tcPr>
           <w:p>
@@ -8897,7 +8866,7 @@
         <w:tc>
           <w:tcPr>
             <w:tcW w:w="2307" w:type="dxa"/>
-            <w:shd w:val="clear" w:color="auto" w:fill="FBD4B4" w:themeFill="accent6" w:themeFillTint="66"/>
+            <w:shd w:val="clear" w:color="auto" w:fill="auto"/>
             <w:vAlign w:val="center"/>
           </w:tcPr>
           <w:p>
@@ -8923,7 +8892,7 @@
         <w:tc>
           <w:tcPr>
             <w:tcW w:w="2160" w:type="dxa"/>
-            <w:shd w:val="clear" w:color="auto" w:fill="FBD4B4" w:themeFill="accent6" w:themeFillTint="66"/>
+            <w:shd w:val="clear" w:color="auto" w:fill="auto"/>
             <w:vAlign w:val="center"/>
           </w:tcPr>
           <w:p>
@@ -8953,6 +8922,7 @@
         <w:tc>
           <w:tcPr>
             <w:tcW w:w="1428" w:type="dxa"/>
+            <w:shd w:val="clear" w:color="auto" w:fill="auto"/>
             <w:vAlign w:val="center"/>
           </w:tcPr>
           <w:p>
@@ -8978,6 +8948,7 @@
         <w:tc>
           <w:tcPr>
             <w:tcW w:w="3241" w:type="dxa"/>
+            <w:shd w:val="clear" w:color="auto" w:fill="auto"/>
             <w:vAlign w:val="center"/>
           </w:tcPr>
           <w:p>
@@ -9016,6 +8987,7 @@
         <w:tc>
           <w:tcPr>
             <w:tcW w:w="2307" w:type="dxa"/>
+            <w:shd w:val="clear" w:color="auto" w:fill="auto"/>
             <w:vAlign w:val="center"/>
           </w:tcPr>
           <w:p>
@@ -9041,6 +9013,7 @@
         <w:tc>
           <w:tcPr>
             <w:tcW w:w="2160" w:type="dxa"/>
+            <w:shd w:val="clear" w:color="auto" w:fill="auto"/>
             <w:vAlign w:val="center"/>
           </w:tcPr>
           <w:p>
@@ -9070,7 +9043,7 @@
         <w:tc>
           <w:tcPr>
             <w:tcW w:w="1428" w:type="dxa"/>
-            <w:shd w:val="clear" w:color="auto" w:fill="FBD4B4" w:themeFill="accent6" w:themeFillTint="66"/>
+            <w:shd w:val="clear" w:color="auto" w:fill="auto"/>
             <w:vAlign w:val="center"/>
           </w:tcPr>
           <w:p>
@@ -9096,7 +9069,7 @@
         <w:tc>
           <w:tcPr>
             <w:tcW w:w="3241" w:type="dxa"/>
-            <w:shd w:val="clear" w:color="auto" w:fill="FBD4B4" w:themeFill="accent6" w:themeFillTint="66"/>
+            <w:shd w:val="clear" w:color="auto" w:fill="auto"/>
             <w:vAlign w:val="center"/>
           </w:tcPr>
           <w:p>
@@ -9120,7 +9093,7 @@
         <w:tc>
           <w:tcPr>
             <w:tcW w:w="2307" w:type="dxa"/>
-            <w:shd w:val="clear" w:color="auto" w:fill="FBD4B4" w:themeFill="accent6" w:themeFillTint="66"/>
+            <w:shd w:val="clear" w:color="auto" w:fill="auto"/>
             <w:vAlign w:val="center"/>
           </w:tcPr>
           <w:p>
@@ -9146,7 +9119,7 @@
         <w:tc>
           <w:tcPr>
             <w:tcW w:w="2160" w:type="dxa"/>
-            <w:shd w:val="clear" w:color="auto" w:fill="FBD4B4" w:themeFill="accent6" w:themeFillTint="66"/>
+            <w:shd w:val="clear" w:color="auto" w:fill="auto"/>
             <w:vAlign w:val="center"/>
           </w:tcPr>
           <w:p>
@@ -10235,13 +10208,8 @@
         <w:t xml:space="preserve"> </w:t>
       </w:r>
       <w:r>
-        <w:t xml:space="preserve">same </w:t>
-      </w:r>
-      <w:proofErr w:type="gramStart"/>
-      <w:r>
-        <w:t>with</w:t>
-      </w:r>
-      <w:proofErr w:type="gramEnd"/>
+        <w:t>same with</w:t>
+      </w:r>
       <w:r>
         <w:rPr>
           <w:spacing w:val="-2"/>
@@ -10785,7 +10753,7 @@
         <w:tc>
           <w:tcPr>
             <w:tcW w:w="810" w:type="dxa"/>
-            <w:shd w:val="clear" w:color="auto" w:fill="FBD4B4" w:themeFill="accent6" w:themeFillTint="66"/>
+            <w:shd w:val="clear" w:color="auto" w:fill="auto"/>
             <w:vAlign w:val="center"/>
           </w:tcPr>
           <w:p>
@@ -10810,7 +10778,7 @@
         <w:tc>
           <w:tcPr>
             <w:tcW w:w="1440" w:type="dxa"/>
-            <w:shd w:val="clear" w:color="auto" w:fill="FBD4B4" w:themeFill="accent6" w:themeFillTint="66"/>
+            <w:shd w:val="clear" w:color="auto" w:fill="auto"/>
             <w:vAlign w:val="center"/>
           </w:tcPr>
           <w:p>
@@ -10835,7 +10803,7 @@
         <w:tc>
           <w:tcPr>
             <w:tcW w:w="1080" w:type="dxa"/>
-            <w:shd w:val="clear" w:color="auto" w:fill="FBD4B4" w:themeFill="accent6" w:themeFillTint="66"/>
+            <w:shd w:val="clear" w:color="auto" w:fill="auto"/>
             <w:vAlign w:val="center"/>
           </w:tcPr>
           <w:p>
@@ -10860,7 +10828,7 @@
         <w:tc>
           <w:tcPr>
             <w:tcW w:w="2250" w:type="dxa"/>
-            <w:shd w:val="clear" w:color="auto" w:fill="FBD4B4" w:themeFill="accent6" w:themeFillTint="66"/>
+            <w:shd w:val="clear" w:color="auto" w:fill="auto"/>
             <w:vAlign w:val="center"/>
           </w:tcPr>
           <w:p>
@@ -10884,7 +10852,7 @@
         <w:tc>
           <w:tcPr>
             <w:tcW w:w="1619" w:type="dxa"/>
-            <w:shd w:val="clear" w:color="auto" w:fill="FBD4B4" w:themeFill="accent6" w:themeFillTint="66"/>
+            <w:shd w:val="clear" w:color="auto" w:fill="auto"/>
             <w:vAlign w:val="center"/>
           </w:tcPr>
           <w:p>
@@ -10909,7 +10877,7 @@
         <w:tc>
           <w:tcPr>
             <w:tcW w:w="1165" w:type="dxa"/>
-            <w:shd w:val="clear" w:color="auto" w:fill="FBD4B4" w:themeFill="accent6" w:themeFillTint="66"/>
+            <w:shd w:val="clear" w:color="auto" w:fill="auto"/>
             <w:vAlign w:val="center"/>
           </w:tcPr>
           <w:p>
@@ -10934,7 +10902,7 @@
         <w:tc>
           <w:tcPr>
             <w:tcW w:w="1266" w:type="dxa"/>
-            <w:shd w:val="clear" w:color="auto" w:fill="FBD4B4" w:themeFill="accent6" w:themeFillTint="66"/>
+            <w:shd w:val="clear" w:color="auto" w:fill="auto"/>
             <w:vAlign w:val="center"/>
           </w:tcPr>
           <w:p>
@@ -11083,15 +11051,7 @@
                 <w:sz w:val="26"/>
                 <w:szCs w:val="26"/>
               </w:rPr>
-              <w:t xml:space="preserve">dashboard view </w:t>
-            </w:r>
-            <w:proofErr w:type="gramStart"/>
-            <w:r>
-              <w:rPr>
-                <w:sz w:val="26"/>
-                <w:szCs w:val="26"/>
-              </w:rPr>
-              <w:t>of</w:t>
+              <w:t>dashboard view of</w:t>
             </w:r>
             <w:r>
               <w:rPr>
@@ -11115,7 +11075,6 @@
               </w:rPr>
               <w:t>activity</w:t>
             </w:r>
-            <w:proofErr w:type="gramEnd"/>
           </w:p>
         </w:tc>
         <w:tc>
@@ -11248,7 +11207,7 @@
         <w:tc>
           <w:tcPr>
             <w:tcW w:w="810" w:type="dxa"/>
-            <w:shd w:val="clear" w:color="auto" w:fill="FBD4B4" w:themeFill="accent6" w:themeFillTint="66"/>
+            <w:shd w:val="clear" w:color="auto" w:fill="auto"/>
             <w:vAlign w:val="center"/>
           </w:tcPr>
           <w:p>
@@ -11273,7 +11232,7 @@
         <w:tc>
           <w:tcPr>
             <w:tcW w:w="1440" w:type="dxa"/>
-            <w:shd w:val="clear" w:color="auto" w:fill="FBD4B4" w:themeFill="accent6" w:themeFillTint="66"/>
+            <w:shd w:val="clear" w:color="auto" w:fill="auto"/>
             <w:vAlign w:val="center"/>
           </w:tcPr>
           <w:p>
@@ -11312,7 +11271,7 @@
         <w:tc>
           <w:tcPr>
             <w:tcW w:w="1080" w:type="dxa"/>
-            <w:shd w:val="clear" w:color="auto" w:fill="FBD4B4" w:themeFill="accent6" w:themeFillTint="66"/>
+            <w:shd w:val="clear" w:color="auto" w:fill="auto"/>
             <w:vAlign w:val="center"/>
           </w:tcPr>
           <w:p>
@@ -11337,7 +11296,7 @@
         <w:tc>
           <w:tcPr>
             <w:tcW w:w="2250" w:type="dxa"/>
-            <w:shd w:val="clear" w:color="auto" w:fill="FBD4B4" w:themeFill="accent6" w:themeFillTint="66"/>
+            <w:shd w:val="clear" w:color="auto" w:fill="auto"/>
             <w:vAlign w:val="center"/>
           </w:tcPr>
           <w:p>
@@ -11368,7 +11327,7 @@
         <w:tc>
           <w:tcPr>
             <w:tcW w:w="1619" w:type="dxa"/>
-            <w:shd w:val="clear" w:color="auto" w:fill="FBD4B4" w:themeFill="accent6" w:themeFillTint="66"/>
+            <w:shd w:val="clear" w:color="auto" w:fill="auto"/>
             <w:vAlign w:val="center"/>
           </w:tcPr>
           <w:p>
@@ -11407,7 +11366,7 @@
         <w:tc>
           <w:tcPr>
             <w:tcW w:w="1165" w:type="dxa"/>
-            <w:shd w:val="clear" w:color="auto" w:fill="FBD4B4" w:themeFill="accent6" w:themeFillTint="66"/>
+            <w:shd w:val="clear" w:color="auto" w:fill="auto"/>
           </w:tcPr>
           <w:p>
             <w:pPr>
@@ -11453,7 +11412,7 @@
         <w:tc>
           <w:tcPr>
             <w:tcW w:w="1266" w:type="dxa"/>
-            <w:shd w:val="clear" w:color="auto" w:fill="FBD4B4" w:themeFill="accent6" w:themeFillTint="66"/>
+            <w:shd w:val="clear" w:color="auto" w:fill="auto"/>
           </w:tcPr>
           <w:p>
             <w:pPr>
@@ -11504,7 +11463,7 @@
         <w:tc>
           <w:tcPr>
             <w:tcW w:w="810" w:type="dxa"/>
-            <w:shd w:val="clear" w:color="auto" w:fill="FBD4B4" w:themeFill="accent6" w:themeFillTint="66"/>
+            <w:shd w:val="clear" w:color="auto" w:fill="auto"/>
             <w:vAlign w:val="center"/>
           </w:tcPr>
           <w:p>
@@ -11529,7 +11488,7 @@
         <w:tc>
           <w:tcPr>
             <w:tcW w:w="1440" w:type="dxa"/>
-            <w:shd w:val="clear" w:color="auto" w:fill="FBD4B4" w:themeFill="accent6" w:themeFillTint="66"/>
+            <w:shd w:val="clear" w:color="auto" w:fill="auto"/>
             <w:vAlign w:val="center"/>
           </w:tcPr>
           <w:p>
@@ -11554,7 +11513,7 @@
         <w:tc>
           <w:tcPr>
             <w:tcW w:w="1080" w:type="dxa"/>
-            <w:shd w:val="clear" w:color="auto" w:fill="FBD4B4" w:themeFill="accent6" w:themeFillTint="66"/>
+            <w:shd w:val="clear" w:color="auto" w:fill="auto"/>
             <w:vAlign w:val="center"/>
           </w:tcPr>
           <w:p>
@@ -11579,7 +11538,7 @@
         <w:tc>
           <w:tcPr>
             <w:tcW w:w="2250" w:type="dxa"/>
-            <w:shd w:val="clear" w:color="auto" w:fill="FBD4B4" w:themeFill="accent6" w:themeFillTint="66"/>
+            <w:shd w:val="clear" w:color="auto" w:fill="auto"/>
             <w:vAlign w:val="center"/>
           </w:tcPr>
           <w:p>
@@ -11603,7 +11562,7 @@
         <w:tc>
           <w:tcPr>
             <w:tcW w:w="1619" w:type="dxa"/>
-            <w:shd w:val="clear" w:color="auto" w:fill="FBD4B4" w:themeFill="accent6" w:themeFillTint="66"/>
+            <w:shd w:val="clear" w:color="auto" w:fill="auto"/>
             <w:vAlign w:val="center"/>
           </w:tcPr>
           <w:p>
@@ -11628,7 +11587,7 @@
         <w:tc>
           <w:tcPr>
             <w:tcW w:w="1165" w:type="dxa"/>
-            <w:shd w:val="clear" w:color="auto" w:fill="FBD4B4" w:themeFill="accent6" w:themeFillTint="66"/>
+            <w:shd w:val="clear" w:color="auto" w:fill="auto"/>
           </w:tcPr>
           <w:p>
             <w:pPr>
@@ -11685,7 +11644,7 @@
         <w:tc>
           <w:tcPr>
             <w:tcW w:w="1266" w:type="dxa"/>
-            <w:shd w:val="clear" w:color="auto" w:fill="FBD4B4" w:themeFill="accent6" w:themeFillTint="66"/>
+            <w:shd w:val="clear" w:color="auto" w:fill="auto"/>
           </w:tcPr>
           <w:p>
             <w:pPr>
@@ -11747,7 +11706,7 @@
         <w:tc>
           <w:tcPr>
             <w:tcW w:w="810" w:type="dxa"/>
-            <w:shd w:val="clear" w:color="auto" w:fill="FBD4B4" w:themeFill="accent6" w:themeFillTint="66"/>
+            <w:shd w:val="clear" w:color="auto" w:fill="auto"/>
             <w:vAlign w:val="center"/>
           </w:tcPr>
           <w:p>
@@ -11772,7 +11731,7 @@
         <w:tc>
           <w:tcPr>
             <w:tcW w:w="1440" w:type="dxa"/>
-            <w:shd w:val="clear" w:color="auto" w:fill="FBD4B4" w:themeFill="accent6" w:themeFillTint="66"/>
+            <w:shd w:val="clear" w:color="auto" w:fill="auto"/>
             <w:vAlign w:val="center"/>
           </w:tcPr>
           <w:p>
@@ -11797,7 +11756,7 @@
         <w:tc>
           <w:tcPr>
             <w:tcW w:w="1080" w:type="dxa"/>
-            <w:shd w:val="clear" w:color="auto" w:fill="FBD4B4" w:themeFill="accent6" w:themeFillTint="66"/>
+            <w:shd w:val="clear" w:color="auto" w:fill="auto"/>
             <w:vAlign w:val="center"/>
           </w:tcPr>
           <w:p>
@@ -11822,7 +11781,7 @@
         <w:tc>
           <w:tcPr>
             <w:tcW w:w="2250" w:type="dxa"/>
-            <w:shd w:val="clear" w:color="auto" w:fill="FBD4B4" w:themeFill="accent6" w:themeFillTint="66"/>
+            <w:shd w:val="clear" w:color="auto" w:fill="auto"/>
             <w:vAlign w:val="center"/>
           </w:tcPr>
           <w:p>
@@ -11846,7 +11805,7 @@
         <w:tc>
           <w:tcPr>
             <w:tcW w:w="1619" w:type="dxa"/>
-            <w:shd w:val="clear" w:color="auto" w:fill="FBD4B4" w:themeFill="accent6" w:themeFillTint="66"/>
+            <w:shd w:val="clear" w:color="auto" w:fill="auto"/>
             <w:vAlign w:val="center"/>
           </w:tcPr>
           <w:p>
@@ -11871,7 +11830,7 @@
         <w:tc>
           <w:tcPr>
             <w:tcW w:w="1165" w:type="dxa"/>
-            <w:shd w:val="clear" w:color="auto" w:fill="FBD4B4" w:themeFill="accent6" w:themeFillTint="66"/>
+            <w:shd w:val="clear" w:color="auto" w:fill="auto"/>
           </w:tcPr>
           <w:p>
             <w:pPr>
@@ -11906,7 +11865,7 @@
         <w:tc>
           <w:tcPr>
             <w:tcW w:w="1266" w:type="dxa"/>
-            <w:shd w:val="clear" w:color="auto" w:fill="FBD4B4" w:themeFill="accent6" w:themeFillTint="66"/>
+            <w:shd w:val="clear" w:color="auto" w:fill="auto"/>
           </w:tcPr>
           <w:p>
             <w:pPr>
@@ -11946,7 +11905,7 @@
         <w:tc>
           <w:tcPr>
             <w:tcW w:w="810" w:type="dxa"/>
-            <w:shd w:val="clear" w:color="auto" w:fill="FBD4B4" w:themeFill="accent6" w:themeFillTint="66"/>
+            <w:shd w:val="clear" w:color="auto" w:fill="auto"/>
             <w:vAlign w:val="center"/>
           </w:tcPr>
           <w:p>
@@ -11971,7 +11930,7 @@
         <w:tc>
           <w:tcPr>
             <w:tcW w:w="1440" w:type="dxa"/>
-            <w:shd w:val="clear" w:color="auto" w:fill="FBD4B4" w:themeFill="accent6" w:themeFillTint="66"/>
+            <w:shd w:val="clear" w:color="auto" w:fill="auto"/>
             <w:vAlign w:val="center"/>
           </w:tcPr>
           <w:p>
@@ -11996,7 +11955,7 @@
         <w:tc>
           <w:tcPr>
             <w:tcW w:w="1080" w:type="dxa"/>
-            <w:shd w:val="clear" w:color="auto" w:fill="FBD4B4" w:themeFill="accent6" w:themeFillTint="66"/>
+            <w:shd w:val="clear" w:color="auto" w:fill="auto"/>
             <w:vAlign w:val="center"/>
           </w:tcPr>
           <w:p>
@@ -12021,7 +11980,7 @@
         <w:tc>
           <w:tcPr>
             <w:tcW w:w="2250" w:type="dxa"/>
-            <w:shd w:val="clear" w:color="auto" w:fill="FBD4B4" w:themeFill="accent6" w:themeFillTint="66"/>
+            <w:shd w:val="clear" w:color="auto" w:fill="auto"/>
             <w:vAlign w:val="center"/>
           </w:tcPr>
           <w:p>
@@ -12045,7 +12004,7 @@
         <w:tc>
           <w:tcPr>
             <w:tcW w:w="1619" w:type="dxa"/>
-            <w:shd w:val="clear" w:color="auto" w:fill="FBD4B4" w:themeFill="accent6" w:themeFillTint="66"/>
+            <w:shd w:val="clear" w:color="auto" w:fill="auto"/>
             <w:vAlign w:val="center"/>
           </w:tcPr>
           <w:p>
@@ -12070,17 +12029,8 @@
                 <w:sz w:val="26"/>
                 <w:szCs w:val="26"/>
               </w:rPr>
-              <w:t xml:space="preserve">stories with intent, </w:t>
-            </w:r>
-            <w:proofErr w:type="gramStart"/>
-            <w:r>
-              <w:rPr>
-                <w:sz w:val="26"/>
-                <w:szCs w:val="26"/>
-              </w:rPr>
-              <w:t>action,…</w:t>
-            </w:r>
-            <w:proofErr w:type="gramEnd"/>
+              <w:t>stories with intent, action,…</w:t>
+            </w:r>
             <w:r>
               <w:rPr>
                 <w:sz w:val="26"/>
@@ -12093,7 +12043,7 @@
         <w:tc>
           <w:tcPr>
             <w:tcW w:w="1165" w:type="dxa"/>
-            <w:shd w:val="clear" w:color="auto" w:fill="FBD4B4" w:themeFill="accent6" w:themeFillTint="66"/>
+            <w:shd w:val="clear" w:color="auto" w:fill="auto"/>
           </w:tcPr>
           <w:p>
             <w:pPr>
@@ -12128,7 +12078,7 @@
         <w:tc>
           <w:tcPr>
             <w:tcW w:w="1266" w:type="dxa"/>
-            <w:shd w:val="clear" w:color="auto" w:fill="FBD4B4" w:themeFill="accent6" w:themeFillTint="66"/>
+            <w:shd w:val="clear" w:color="auto" w:fill="auto"/>
           </w:tcPr>
           <w:p>
             <w:pPr>
@@ -12168,7 +12118,7 @@
         <w:tc>
           <w:tcPr>
             <w:tcW w:w="810" w:type="dxa"/>
-            <w:shd w:val="clear" w:color="auto" w:fill="FBD4B4" w:themeFill="accent6" w:themeFillTint="66"/>
+            <w:shd w:val="clear" w:color="auto" w:fill="auto"/>
             <w:vAlign w:val="center"/>
           </w:tcPr>
           <w:p>
@@ -12193,7 +12143,7 @@
         <w:tc>
           <w:tcPr>
             <w:tcW w:w="1440" w:type="dxa"/>
-            <w:shd w:val="clear" w:color="auto" w:fill="FBD4B4" w:themeFill="accent6" w:themeFillTint="66"/>
+            <w:shd w:val="clear" w:color="auto" w:fill="auto"/>
             <w:vAlign w:val="center"/>
           </w:tcPr>
           <w:p>
@@ -12218,7 +12168,7 @@
         <w:tc>
           <w:tcPr>
             <w:tcW w:w="1080" w:type="dxa"/>
-            <w:shd w:val="clear" w:color="auto" w:fill="FBD4B4" w:themeFill="accent6" w:themeFillTint="66"/>
+            <w:shd w:val="clear" w:color="auto" w:fill="auto"/>
             <w:vAlign w:val="center"/>
           </w:tcPr>
           <w:p>
@@ -12243,7 +12193,7 @@
         <w:tc>
           <w:tcPr>
             <w:tcW w:w="2250" w:type="dxa"/>
-            <w:shd w:val="clear" w:color="auto" w:fill="FBD4B4" w:themeFill="accent6" w:themeFillTint="66"/>
+            <w:shd w:val="clear" w:color="auto" w:fill="auto"/>
             <w:vAlign w:val="center"/>
           </w:tcPr>
           <w:p>
@@ -12267,7 +12217,7 @@
         <w:tc>
           <w:tcPr>
             <w:tcW w:w="1619" w:type="dxa"/>
-            <w:shd w:val="clear" w:color="auto" w:fill="FBD4B4" w:themeFill="accent6" w:themeFillTint="66"/>
+            <w:shd w:val="clear" w:color="auto" w:fill="auto"/>
             <w:vAlign w:val="center"/>
           </w:tcPr>
           <w:p>
@@ -12306,7 +12256,7 @@
         <w:tc>
           <w:tcPr>
             <w:tcW w:w="1165" w:type="dxa"/>
-            <w:shd w:val="clear" w:color="auto" w:fill="FBD4B4" w:themeFill="accent6" w:themeFillTint="66"/>
+            <w:shd w:val="clear" w:color="auto" w:fill="auto"/>
           </w:tcPr>
           <w:p>
             <w:pPr>
@@ -12352,7 +12302,7 @@
         <w:tc>
           <w:tcPr>
             <w:tcW w:w="1266" w:type="dxa"/>
-            <w:shd w:val="clear" w:color="auto" w:fill="FBD4B4" w:themeFill="accent6" w:themeFillTint="66"/>
+            <w:shd w:val="clear" w:color="auto" w:fill="auto"/>
           </w:tcPr>
           <w:p>
             <w:pPr>
@@ -12403,7 +12353,7 @@
         <w:tc>
           <w:tcPr>
             <w:tcW w:w="810" w:type="dxa"/>
-            <w:shd w:val="clear" w:color="auto" w:fill="FBD4B4" w:themeFill="accent6" w:themeFillTint="66"/>
+            <w:shd w:val="clear" w:color="auto" w:fill="auto"/>
             <w:vAlign w:val="center"/>
           </w:tcPr>
           <w:p>
@@ -12429,7 +12379,7 @@
         <w:tc>
           <w:tcPr>
             <w:tcW w:w="1440" w:type="dxa"/>
-            <w:shd w:val="clear" w:color="auto" w:fill="FBD4B4" w:themeFill="accent6" w:themeFillTint="66"/>
+            <w:shd w:val="clear" w:color="auto" w:fill="auto"/>
             <w:vAlign w:val="center"/>
           </w:tcPr>
           <w:p>
@@ -12454,7 +12404,7 @@
         <w:tc>
           <w:tcPr>
             <w:tcW w:w="1080" w:type="dxa"/>
-            <w:shd w:val="clear" w:color="auto" w:fill="FBD4B4" w:themeFill="accent6" w:themeFillTint="66"/>
+            <w:shd w:val="clear" w:color="auto" w:fill="auto"/>
             <w:vAlign w:val="center"/>
           </w:tcPr>
           <w:p>
@@ -12479,7 +12429,7 @@
         <w:tc>
           <w:tcPr>
             <w:tcW w:w="2250" w:type="dxa"/>
-            <w:shd w:val="clear" w:color="auto" w:fill="FBD4B4" w:themeFill="accent6" w:themeFillTint="66"/>
+            <w:shd w:val="clear" w:color="auto" w:fill="auto"/>
             <w:vAlign w:val="center"/>
           </w:tcPr>
           <w:p>
@@ -12503,7 +12453,7 @@
         <w:tc>
           <w:tcPr>
             <w:tcW w:w="1619" w:type="dxa"/>
-            <w:shd w:val="clear" w:color="auto" w:fill="FBD4B4" w:themeFill="accent6" w:themeFillTint="66"/>
+            <w:shd w:val="clear" w:color="auto" w:fill="auto"/>
             <w:vAlign w:val="center"/>
           </w:tcPr>
           <w:p>
@@ -12527,7 +12477,7 @@
         <w:tc>
           <w:tcPr>
             <w:tcW w:w="1165" w:type="dxa"/>
-            <w:shd w:val="clear" w:color="auto" w:fill="FBD4B4" w:themeFill="accent6" w:themeFillTint="66"/>
+            <w:shd w:val="clear" w:color="auto" w:fill="auto"/>
           </w:tcPr>
           <w:p>
             <w:pPr>
@@ -12562,7 +12512,7 @@
         <w:tc>
           <w:tcPr>
             <w:tcW w:w="1266" w:type="dxa"/>
-            <w:shd w:val="clear" w:color="auto" w:fill="FBD4B4" w:themeFill="accent6" w:themeFillTint="66"/>
+            <w:shd w:val="clear" w:color="auto" w:fill="auto"/>
           </w:tcPr>
           <w:p>
             <w:pPr>
@@ -12718,8 +12668,8 @@
         <w:tblLook w:val="01E0" w:firstRow="1" w:lastRow="1" w:firstColumn="1" w:lastColumn="1" w:noHBand="0" w:noVBand="0"/>
       </w:tblPr>
       <w:tblGrid>
-        <w:gridCol w:w="900"/>
-        <w:gridCol w:w="1440"/>
+        <w:gridCol w:w="720"/>
+        <w:gridCol w:w="1620"/>
         <w:gridCol w:w="1260"/>
         <w:gridCol w:w="1980"/>
         <w:gridCol w:w="1710"/>
@@ -12732,7 +12682,7 @@
         </w:trPr>
         <w:tc>
           <w:tcPr>
-            <w:tcW w:w="900" w:type="dxa"/>
+            <w:tcW w:w="720" w:type="dxa"/>
             <w:shd w:val="clear" w:color="auto" w:fill="F2F2F2" w:themeFill="background1" w:themeFillShade="F2"/>
             <w:vAlign w:val="center"/>
           </w:tcPr>
@@ -12757,7 +12707,7 @@
         </w:tc>
         <w:tc>
           <w:tcPr>
-            <w:tcW w:w="1440" w:type="dxa"/>
+            <w:tcW w:w="1620" w:type="dxa"/>
             <w:shd w:val="clear" w:color="auto" w:fill="F2F2F2" w:themeFill="background1" w:themeFillShade="F2"/>
             <w:vAlign w:val="center"/>
           </w:tcPr>
@@ -13003,7 +12953,7 @@
         </w:trPr>
         <w:tc>
           <w:tcPr>
-            <w:tcW w:w="900" w:type="dxa"/>
+            <w:tcW w:w="720" w:type="dxa"/>
             <w:vAlign w:val="center"/>
           </w:tcPr>
           <w:p>
@@ -13027,7 +12977,7 @@
         </w:tc>
         <w:tc>
           <w:tcPr>
-            <w:tcW w:w="1440" w:type="dxa"/>
+            <w:tcW w:w="1620" w:type="dxa"/>
             <w:vAlign w:val="center"/>
           </w:tcPr>
           <w:p>
@@ -13150,23 +13100,7 @@
                 <w:sz w:val="26"/>
                 <w:szCs w:val="26"/>
               </w:rPr>
-              <w:t xml:space="preserve">I can add, </w:t>
-            </w:r>
-            <w:proofErr w:type="gramStart"/>
-            <w:r>
-              <w:rPr>
-                <w:sz w:val="26"/>
-                <w:szCs w:val="26"/>
-              </w:rPr>
-              <w:t>update</w:t>
-            </w:r>
-            <w:proofErr w:type="gramEnd"/>
-            <w:r>
-              <w:rPr>
-                <w:sz w:val="26"/>
-                <w:szCs w:val="26"/>
-              </w:rPr>
-              <w:t xml:space="preserve"> and delete Job posts</w:t>
+              <w:t>I can add, update and delete Job posts</w:t>
             </w:r>
           </w:p>
         </w:tc>
@@ -13189,7 +13123,7 @@
                 <w:sz w:val="26"/>
                 <w:szCs w:val="26"/>
               </w:rPr>
-              <w:t>H</w:t>
+              <w:t>M</w:t>
             </w:r>
           </w:p>
         </w:tc>
@@ -13224,8 +13158,8 @@
         </w:trPr>
         <w:tc>
           <w:tcPr>
-            <w:tcW w:w="900" w:type="dxa"/>
-            <w:shd w:val="clear" w:color="auto" w:fill="FBD4B4" w:themeFill="accent6" w:themeFillTint="66"/>
+            <w:tcW w:w="720" w:type="dxa"/>
+            <w:shd w:val="clear" w:color="auto" w:fill="auto"/>
             <w:vAlign w:val="center"/>
           </w:tcPr>
           <w:p>
@@ -13250,8 +13184,8 @@
         </w:tc>
         <w:tc>
           <w:tcPr>
-            <w:tcW w:w="1440" w:type="dxa"/>
-            <w:shd w:val="clear" w:color="auto" w:fill="FBD4B4" w:themeFill="accent6" w:themeFillTint="66"/>
+            <w:tcW w:w="1620" w:type="dxa"/>
+            <w:shd w:val="clear" w:color="auto" w:fill="auto"/>
             <w:vAlign w:val="center"/>
           </w:tcPr>
           <w:p>
@@ -13270,14 +13204,29 @@
                 <w:sz w:val="26"/>
                 <w:szCs w:val="26"/>
               </w:rPr>
-              <w:t>Decoration Company</w:t>
+              <w:t>Employer</w:t>
+            </w:r>
+            <w:r>
+              <w:rPr>
+                <w:spacing w:val="-2"/>
+                <w:sz w:val="26"/>
+                <w:szCs w:val="26"/>
+              </w:rPr>
+              <w:t xml:space="preserve"> </w:t>
+            </w:r>
+            <w:r>
+              <w:rPr>
+                <w:sz w:val="26"/>
+                <w:szCs w:val="26"/>
+              </w:rPr>
+              <w:t>management</w:t>
             </w:r>
           </w:p>
         </w:tc>
         <w:tc>
           <w:tcPr>
             <w:tcW w:w="1260" w:type="dxa"/>
-            <w:shd w:val="clear" w:color="auto" w:fill="FBD4B4" w:themeFill="accent6" w:themeFillTint="66"/>
+            <w:shd w:val="clear" w:color="auto" w:fill="auto"/>
             <w:vAlign w:val="center"/>
           </w:tcPr>
           <w:p>
@@ -13296,14 +13245,14 @@
                 <w:sz w:val="26"/>
                 <w:szCs w:val="26"/>
               </w:rPr>
-              <w:t>Employer</w:t>
+              <w:t>Admin</w:t>
             </w:r>
           </w:p>
         </w:tc>
         <w:tc>
           <w:tcPr>
             <w:tcW w:w="1980" w:type="dxa"/>
-            <w:shd w:val="clear" w:color="auto" w:fill="FBD4B4" w:themeFill="accent6" w:themeFillTint="66"/>
+            <w:shd w:val="clear" w:color="auto" w:fill="auto"/>
             <w:vAlign w:val="center"/>
           </w:tcPr>
           <w:p>
@@ -13322,14 +13271,44 @@
                 <w:sz w:val="26"/>
                 <w:szCs w:val="26"/>
               </w:rPr>
-              <w:t>Decorate Company</w:t>
+              <w:t>View and manage</w:t>
+            </w:r>
+            <w:r>
+              <w:rPr>
+                <w:spacing w:val="-52"/>
+                <w:sz w:val="26"/>
+                <w:szCs w:val="26"/>
+              </w:rPr>
+              <w:t xml:space="preserve"> </w:t>
+            </w:r>
+            <w:r>
+              <w:rPr>
+                <w:sz w:val="26"/>
+                <w:szCs w:val="26"/>
+              </w:rPr>
+              <w:t>employer</w:t>
+            </w:r>
+            <w:r>
+              <w:rPr>
+                <w:spacing w:val="-4"/>
+                <w:sz w:val="26"/>
+                <w:szCs w:val="26"/>
+              </w:rPr>
+              <w:t xml:space="preserve"> </w:t>
+            </w:r>
+            <w:r>
+              <w:rPr>
+                <w:sz w:val="26"/>
+                <w:szCs w:val="26"/>
+              </w:rPr>
+              <w:t>profiles</w:t>
             </w:r>
           </w:p>
         </w:tc>
         <w:tc>
           <w:tcPr>
             <w:tcW w:w="1710" w:type="dxa"/>
-            <w:shd w:val="clear" w:color="auto" w:fill="FBD4B4" w:themeFill="accent6" w:themeFillTint="66"/>
+            <w:shd w:val="clear" w:color="auto" w:fill="auto"/>
             <w:vAlign w:val="center"/>
           </w:tcPr>
           <w:p>
@@ -13348,14 +13327,44 @@
                 <w:sz w:val="26"/>
                 <w:szCs w:val="26"/>
               </w:rPr>
-              <w:t>I can add new images, banner… of company</w:t>
+              <w:t>I can manage</w:t>
+            </w:r>
+            <w:r>
+              <w:rPr>
+                <w:spacing w:val="-52"/>
+                <w:sz w:val="26"/>
+                <w:szCs w:val="26"/>
+              </w:rPr>
+              <w:t xml:space="preserve"> </w:t>
+            </w:r>
+            <w:r>
+              <w:rPr>
+                <w:sz w:val="26"/>
+                <w:szCs w:val="26"/>
+              </w:rPr>
+              <w:t>employer</w:t>
+            </w:r>
+            <w:r>
+              <w:rPr>
+                <w:spacing w:val="1"/>
+                <w:sz w:val="26"/>
+                <w:szCs w:val="26"/>
+              </w:rPr>
+              <w:t xml:space="preserve"> </w:t>
+            </w:r>
+            <w:r>
+              <w:rPr>
+                <w:sz w:val="26"/>
+                <w:szCs w:val="26"/>
+              </w:rPr>
+              <w:t>accounts</w:t>
             </w:r>
           </w:p>
         </w:tc>
         <w:tc>
           <w:tcPr>
             <w:tcW w:w="1170" w:type="dxa"/>
-            <w:shd w:val="clear" w:color="auto" w:fill="FBD4B4" w:themeFill="accent6" w:themeFillTint="66"/>
+            <w:shd w:val="clear" w:color="auto" w:fill="auto"/>
             <w:vAlign w:val="center"/>
           </w:tcPr>
           <w:p>
@@ -13373,14 +13382,14 @@
                 <w:sz w:val="26"/>
                 <w:szCs w:val="26"/>
               </w:rPr>
-              <w:t>H</w:t>
+              <w:t>M</w:t>
             </w:r>
           </w:p>
         </w:tc>
         <w:tc>
           <w:tcPr>
             <w:tcW w:w="1170" w:type="dxa"/>
-            <w:shd w:val="clear" w:color="auto" w:fill="FBD4B4" w:themeFill="accent6" w:themeFillTint="66"/>
+            <w:shd w:val="clear" w:color="auto" w:fill="auto"/>
             <w:vAlign w:val="center"/>
           </w:tcPr>
           <w:p>
@@ -13399,7 +13408,7 @@
                 <w:sz w:val="26"/>
                 <w:szCs w:val="26"/>
               </w:rPr>
-              <w:t>16</w:t>
+              <w:t>8</w:t>
             </w:r>
           </w:p>
         </w:tc>
@@ -13410,8 +13419,8 @@
         </w:trPr>
         <w:tc>
           <w:tcPr>
-            <w:tcW w:w="900" w:type="dxa"/>
-            <w:shd w:val="clear" w:color="auto" w:fill="FBD4B4" w:themeFill="accent6" w:themeFillTint="66"/>
+            <w:tcW w:w="720" w:type="dxa"/>
+            <w:shd w:val="clear" w:color="auto" w:fill="auto"/>
             <w:vAlign w:val="center"/>
           </w:tcPr>
           <w:p>
@@ -13435,8 +13444,8 @@
         </w:tc>
         <w:tc>
           <w:tcPr>
-            <w:tcW w:w="1440" w:type="dxa"/>
-            <w:shd w:val="clear" w:color="auto" w:fill="FBD4B4" w:themeFill="accent6" w:themeFillTint="66"/>
+            <w:tcW w:w="1620" w:type="dxa"/>
+            <w:shd w:val="clear" w:color="auto" w:fill="auto"/>
             <w:vAlign w:val="center"/>
           </w:tcPr>
           <w:p>
@@ -13455,14 +13464,29 @@
                 <w:sz w:val="26"/>
                 <w:szCs w:val="26"/>
               </w:rPr>
-              <w:t>Comment</w:t>
+              <w:t>Candidate</w:t>
+            </w:r>
+            <w:r>
+              <w:rPr>
+                <w:spacing w:val="-3"/>
+                <w:sz w:val="26"/>
+                <w:szCs w:val="26"/>
+              </w:rPr>
+              <w:t xml:space="preserve"> </w:t>
+            </w:r>
+            <w:r>
+              <w:rPr>
+                <w:sz w:val="26"/>
+                <w:szCs w:val="26"/>
+              </w:rPr>
+              <w:t>management</w:t>
             </w:r>
           </w:p>
         </w:tc>
         <w:tc>
           <w:tcPr>
             <w:tcW w:w="1260" w:type="dxa"/>
-            <w:shd w:val="clear" w:color="auto" w:fill="FBD4B4" w:themeFill="accent6" w:themeFillTint="66"/>
+            <w:shd w:val="clear" w:color="auto" w:fill="auto"/>
             <w:vAlign w:val="center"/>
           </w:tcPr>
           <w:p>
@@ -13480,14 +13504,14 @@
                 <w:sz w:val="26"/>
                 <w:szCs w:val="26"/>
               </w:rPr>
-              <w:t>Candidate</w:t>
+              <w:t>Admin</w:t>
             </w:r>
           </w:p>
         </w:tc>
         <w:tc>
           <w:tcPr>
             <w:tcW w:w="1980" w:type="dxa"/>
-            <w:shd w:val="clear" w:color="auto" w:fill="FBD4B4" w:themeFill="accent6" w:themeFillTint="66"/>
+            <w:shd w:val="clear" w:color="auto" w:fill="auto"/>
             <w:vAlign w:val="center"/>
           </w:tcPr>
           <w:p>
@@ -13506,28 +13530,46 @@
                 <w:sz w:val="26"/>
                 <w:szCs w:val="26"/>
               </w:rPr>
-              <w:t>Comment</w:t>
+              <w:t>View and manage</w:t>
+            </w:r>
+            <w:r>
+              <w:rPr>
+                <w:spacing w:val="-52"/>
+                <w:sz w:val="26"/>
+                <w:szCs w:val="26"/>
+              </w:rPr>
+              <w:t xml:space="preserve"> </w:t>
+            </w:r>
+            <w:r>
+              <w:rPr>
+                <w:sz w:val="26"/>
+                <w:szCs w:val="26"/>
+              </w:rPr>
+              <w:t>candidate</w:t>
+            </w:r>
+            <w:r>
+              <w:rPr>
+                <w:spacing w:val="-4"/>
+                <w:sz w:val="26"/>
+                <w:szCs w:val="26"/>
+              </w:rPr>
+              <w:t xml:space="preserve"> </w:t>
+            </w:r>
+            <w:r>
+              <w:rPr>
+                <w:sz w:val="26"/>
+                <w:szCs w:val="26"/>
+              </w:rPr>
+              <w:t>profiles</w:t>
             </w:r>
           </w:p>
         </w:tc>
         <w:tc>
           <w:tcPr>
             <w:tcW w:w="1710" w:type="dxa"/>
-            <w:shd w:val="clear" w:color="auto" w:fill="FBD4B4" w:themeFill="accent6" w:themeFillTint="66"/>
-            <w:vAlign w:val="center"/>
-          </w:tcPr>
-          <w:p>
-            <w:pPr>
-              <w:pStyle w:val="TableParagraph"/>
-              <w:spacing w:before="10"/>
-              <w:ind w:left="3" w:right="83"/>
-              <w:jc w:val="center"/>
-              <w:rPr>
-                <w:sz w:val="26"/>
-                <w:szCs w:val="26"/>
-              </w:rPr>
-            </w:pPr>
-          </w:p>
+            <w:shd w:val="clear" w:color="auto" w:fill="auto"/>
+            <w:vAlign w:val="center"/>
+          </w:tcPr>
           <w:p>
             <w:pPr>
               <w:pStyle w:val="TableParagraph"/>
@@ -13544,45 +13586,68 @@
                 <w:sz w:val="26"/>
                 <w:szCs w:val="26"/>
               </w:rPr>
-              <w:t xml:space="preserve">I can </w:t>
-            </w:r>
-            <w:r>
-              <w:rPr>
-                <w:sz w:val="26"/>
-                <w:szCs w:val="26"/>
-              </w:rPr>
-              <w:t>discuss about IT Company with everyone</w:t>
+              <w:t>I can monitor</w:t>
+            </w:r>
+            <w:r>
+              <w:rPr>
+                <w:spacing w:val="-52"/>
+                <w:sz w:val="26"/>
+                <w:szCs w:val="26"/>
+              </w:rPr>
+              <w:t xml:space="preserve"> </w:t>
+            </w:r>
+            <w:r>
+              <w:rPr>
+                <w:sz w:val="26"/>
+                <w:szCs w:val="26"/>
+              </w:rPr>
+              <w:t>candidate</w:t>
+            </w:r>
+            <w:r>
+              <w:rPr>
+                <w:spacing w:val="1"/>
+                <w:sz w:val="26"/>
+                <w:szCs w:val="26"/>
+              </w:rPr>
+              <w:t xml:space="preserve"> </w:t>
+            </w:r>
+            <w:r>
+              <w:rPr>
+                <w:sz w:val="26"/>
+                <w:szCs w:val="26"/>
+              </w:rPr>
+              <w:t>applications</w:t>
             </w:r>
           </w:p>
         </w:tc>
         <w:tc>
           <w:tcPr>
             <w:tcW w:w="1170" w:type="dxa"/>
-            <w:shd w:val="clear" w:color="auto" w:fill="FBD4B4" w:themeFill="accent6" w:themeFillTint="66"/>
-            <w:vAlign w:val="center"/>
-          </w:tcPr>
-          <w:p>
-            <w:pPr>
-              <w:pStyle w:val="TableParagraph"/>
-              <w:jc w:val="center"/>
-              <w:rPr>
-                <w:sz w:val="26"/>
-                <w:szCs w:val="26"/>
-              </w:rPr>
-            </w:pPr>
-            <w:r>
-              <w:rPr>
-                <w:sz w:val="26"/>
-                <w:szCs w:val="26"/>
-              </w:rPr>
-              <w:t>H</w:t>
+            <w:shd w:val="clear" w:color="auto" w:fill="auto"/>
+            <w:vAlign w:val="center"/>
+          </w:tcPr>
+          <w:p>
+            <w:pPr>
+              <w:pStyle w:val="TableParagraph"/>
+              <w:jc w:val="center"/>
+              <w:rPr>
+                <w:sz w:val="26"/>
+                <w:szCs w:val="26"/>
+              </w:rPr>
+            </w:pPr>
+            <w:r>
+              <w:rPr>
+                <w:sz w:val="26"/>
+                <w:szCs w:val="26"/>
+              </w:rPr>
+              <w:t>M</w:t>
             </w:r>
           </w:p>
         </w:tc>
         <w:tc>
           <w:tcPr>
             <w:tcW w:w="1170" w:type="dxa"/>
-            <w:shd w:val="clear" w:color="auto" w:fill="FBD4B4" w:themeFill="accent6" w:themeFillTint="66"/>
+            <w:shd w:val="clear" w:color="auto" w:fill="auto"/>
             <w:vAlign w:val="center"/>
           </w:tcPr>
           <w:p>
@@ -13600,7 +13665,7 @@
                 <w:sz w:val="26"/>
                 <w:szCs w:val="26"/>
               </w:rPr>
-              <w:t>12</w:t>
+              <w:t>8</w:t>
             </w:r>
           </w:p>
         </w:tc>
@@ -13611,8 +13676,8 @@
         </w:trPr>
         <w:tc>
           <w:tcPr>
-            <w:tcW w:w="900" w:type="dxa"/>
-            <w:shd w:val="clear" w:color="auto" w:fill="FBD4B4" w:themeFill="accent6" w:themeFillTint="66"/>
+            <w:tcW w:w="720" w:type="dxa"/>
+            <w:shd w:val="clear" w:color="auto" w:fill="auto"/>
             <w:vAlign w:val="center"/>
           </w:tcPr>
           <w:p>
@@ -13636,8 +13701,8 @@
         </w:tc>
         <w:tc>
           <w:tcPr>
-            <w:tcW w:w="1440" w:type="dxa"/>
-            <w:shd w:val="clear" w:color="auto" w:fill="FBD4B4" w:themeFill="accent6" w:themeFillTint="66"/>
+            <w:tcW w:w="1620" w:type="dxa"/>
+            <w:shd w:val="clear" w:color="auto" w:fill="auto"/>
             <w:vAlign w:val="center"/>
           </w:tcPr>
           <w:p>
@@ -13656,14 +13721,44 @@
                 <w:sz w:val="26"/>
                 <w:szCs w:val="26"/>
               </w:rPr>
-              <w:t>Forum</w:t>
+              <w:t>Job</w:t>
+            </w:r>
+            <w:r>
+              <w:rPr>
+                <w:spacing w:val="-3"/>
+                <w:sz w:val="26"/>
+                <w:szCs w:val="26"/>
+              </w:rPr>
+              <w:t xml:space="preserve"> </w:t>
+            </w:r>
+            <w:r>
+              <w:rPr>
+                <w:sz w:val="26"/>
+                <w:szCs w:val="26"/>
+              </w:rPr>
+              <w:t>application</w:t>
+            </w:r>
+            <w:r>
+              <w:rPr>
+                <w:spacing w:val="-5"/>
+                <w:sz w:val="26"/>
+                <w:szCs w:val="26"/>
+              </w:rPr>
+              <w:t xml:space="preserve"> </w:t>
+            </w:r>
+            <w:r>
+              <w:rPr>
+                <w:sz w:val="26"/>
+                <w:szCs w:val="26"/>
+              </w:rPr>
+              <w:t>management</w:t>
             </w:r>
           </w:p>
         </w:tc>
         <w:tc>
           <w:tcPr>
             <w:tcW w:w="1260" w:type="dxa"/>
-            <w:shd w:val="clear" w:color="auto" w:fill="FBD4B4" w:themeFill="accent6" w:themeFillTint="66"/>
+            <w:shd w:val="clear" w:color="auto" w:fill="auto"/>
             <w:vAlign w:val="center"/>
           </w:tcPr>
           <w:p>
@@ -13681,14 +13776,14 @@
                 <w:sz w:val="26"/>
                 <w:szCs w:val="26"/>
               </w:rPr>
-              <w:t>Candidate</w:t>
+              <w:t>Admin</w:t>
             </w:r>
           </w:p>
         </w:tc>
         <w:tc>
           <w:tcPr>
             <w:tcW w:w="1980" w:type="dxa"/>
-            <w:shd w:val="clear" w:color="auto" w:fill="FBD4B4" w:themeFill="accent6" w:themeFillTint="66"/>
+            <w:shd w:val="clear" w:color="auto" w:fill="auto"/>
             <w:vAlign w:val="center"/>
           </w:tcPr>
           <w:p>
@@ -13707,14 +13802,66 @@
                 <w:sz w:val="26"/>
                 <w:szCs w:val="26"/>
               </w:rPr>
-              <w:t>Ask question or answer the question</w:t>
+              <w:t>V</w:t>
+            </w:r>
+            <w:r>
+              <w:rPr>
+                <w:sz w:val="26"/>
+                <w:szCs w:val="26"/>
+              </w:rPr>
+              <w:t>iew and manage</w:t>
+            </w:r>
+            <w:r>
+              <w:rPr>
+                <w:spacing w:val="-52"/>
+                <w:sz w:val="26"/>
+                <w:szCs w:val="26"/>
+              </w:rPr>
+              <w:t xml:space="preserve"> </w:t>
+            </w:r>
+            <w:r>
+              <w:rPr>
+                <w:sz w:val="26"/>
+                <w:szCs w:val="26"/>
+              </w:rPr>
+              <w:t>job applications</w:t>
+            </w:r>
+            <w:r>
+              <w:rPr>
+                <w:spacing w:val="1"/>
+                <w:sz w:val="26"/>
+                <w:szCs w:val="26"/>
+              </w:rPr>
+              <w:t xml:space="preserve"> </w:t>
+            </w:r>
+            <w:r>
+              <w:rPr>
+                <w:sz w:val="26"/>
+                <w:szCs w:val="26"/>
+              </w:rPr>
+              <w:t>and candidate</w:t>
+            </w:r>
+            <w:r>
+              <w:rPr>
+                <w:spacing w:val="1"/>
+                <w:sz w:val="26"/>
+                <w:szCs w:val="26"/>
+              </w:rPr>
+              <w:t xml:space="preserve"> </w:t>
+            </w:r>
+            <w:r>
+              <w:rPr>
+                <w:sz w:val="26"/>
+                <w:szCs w:val="26"/>
+              </w:rPr>
+              <w:t>profiles</w:t>
             </w:r>
           </w:p>
         </w:tc>
         <w:tc>
           <w:tcPr>
             <w:tcW w:w="1710" w:type="dxa"/>
-            <w:shd w:val="clear" w:color="auto" w:fill="FBD4B4" w:themeFill="accent6" w:themeFillTint="66"/>
+            <w:shd w:val="clear" w:color="auto" w:fill="auto"/>
             <w:vAlign w:val="center"/>
           </w:tcPr>
           <w:p>
@@ -13733,38 +13880,98 @@
                 <w:sz w:val="26"/>
                 <w:szCs w:val="26"/>
               </w:rPr>
-              <w:t>I can know many information and receive advice from people</w:t>
+              <w:t>I can monitor</w:t>
+            </w:r>
+            <w:r>
+              <w:rPr>
+                <w:spacing w:val="-52"/>
+                <w:sz w:val="26"/>
+                <w:szCs w:val="26"/>
+              </w:rPr>
+              <w:t xml:space="preserve"> </w:t>
+            </w:r>
+            <w:r>
+              <w:rPr>
+                <w:sz w:val="26"/>
+                <w:szCs w:val="26"/>
+              </w:rPr>
+              <w:t>the hiring</w:t>
+            </w:r>
+            <w:r>
+              <w:rPr>
+                <w:spacing w:val="1"/>
+                <w:sz w:val="26"/>
+                <w:szCs w:val="26"/>
+              </w:rPr>
+              <w:t xml:space="preserve"> </w:t>
+            </w:r>
+            <w:r>
+              <w:rPr>
+                <w:sz w:val="26"/>
+                <w:szCs w:val="26"/>
+              </w:rPr>
+              <w:t>process and</w:t>
+            </w:r>
+            <w:r>
+              <w:rPr>
+                <w:spacing w:val="1"/>
+                <w:sz w:val="26"/>
+                <w:szCs w:val="26"/>
+              </w:rPr>
+              <w:t xml:space="preserve"> </w:t>
+            </w:r>
+            <w:r>
+              <w:rPr>
+                <w:sz w:val="26"/>
+                <w:szCs w:val="26"/>
+              </w:rPr>
+              <w:t>candidate</w:t>
+            </w:r>
+            <w:r>
+              <w:rPr>
+                <w:spacing w:val="1"/>
+                <w:sz w:val="26"/>
+                <w:szCs w:val="26"/>
+              </w:rPr>
+              <w:t xml:space="preserve"> </w:t>
+            </w:r>
+            <w:r>
+              <w:rPr>
+                <w:sz w:val="26"/>
+                <w:szCs w:val="26"/>
+              </w:rPr>
+              <w:t>details</w:t>
             </w:r>
           </w:p>
         </w:tc>
         <w:tc>
           <w:tcPr>
             <w:tcW w:w="1170" w:type="dxa"/>
-            <w:shd w:val="clear" w:color="auto" w:fill="FBD4B4" w:themeFill="accent6" w:themeFillTint="66"/>
-            <w:vAlign w:val="center"/>
-          </w:tcPr>
-          <w:p>
-            <w:pPr>
-              <w:pStyle w:val="TableParagraph"/>
-              <w:jc w:val="center"/>
-              <w:rPr>
-                <w:sz w:val="26"/>
-                <w:szCs w:val="26"/>
-              </w:rPr>
-            </w:pPr>
-            <w:r>
-              <w:rPr>
-                <w:sz w:val="26"/>
-                <w:szCs w:val="26"/>
-              </w:rPr>
-              <w:t>H</w:t>
+            <w:shd w:val="clear" w:color="auto" w:fill="auto"/>
+            <w:vAlign w:val="center"/>
+          </w:tcPr>
+          <w:p>
+            <w:pPr>
+              <w:pStyle w:val="TableParagraph"/>
+              <w:jc w:val="center"/>
+              <w:rPr>
+                <w:sz w:val="26"/>
+                <w:szCs w:val="26"/>
+              </w:rPr>
+            </w:pPr>
+            <w:r>
+              <w:rPr>
+                <w:sz w:val="26"/>
+                <w:szCs w:val="26"/>
+              </w:rPr>
+              <w:t>M</w:t>
             </w:r>
           </w:p>
         </w:tc>
         <w:tc>
           <w:tcPr>
             <w:tcW w:w="1170" w:type="dxa"/>
-            <w:shd w:val="clear" w:color="auto" w:fill="FBD4B4" w:themeFill="accent6" w:themeFillTint="66"/>
+            <w:shd w:val="clear" w:color="auto" w:fill="auto"/>
             <w:vAlign w:val="center"/>
           </w:tcPr>
           <w:p>
@@ -13792,7 +13999,7 @@
         </w:trPr>
         <w:tc>
           <w:tcPr>
-            <w:tcW w:w="900" w:type="dxa"/>
+            <w:tcW w:w="720" w:type="dxa"/>
             <w:shd w:val="clear" w:color="auto" w:fill="FFFFFF" w:themeFill="background1"/>
             <w:vAlign w:val="center"/>
           </w:tcPr>
@@ -13817,7 +14024,7 @@
         </w:tc>
         <w:tc>
           <w:tcPr>
-            <w:tcW w:w="1440" w:type="dxa"/>
+            <w:tcW w:w="1620" w:type="dxa"/>
             <w:shd w:val="clear" w:color="auto" w:fill="FFFFFF" w:themeFill="background1"/>
             <w:vAlign w:val="center"/>
           </w:tcPr>
@@ -13847,7 +14054,6 @@
               </w:rPr>
               <w:t xml:space="preserve"> </w:t>
             </w:r>
-            <w:proofErr w:type="gramStart"/>
             <w:r>
               <w:rPr>
                 <w:sz w:val="26"/>
@@ -13855,7 +14061,6 @@
               </w:rPr>
               <w:t>apply</w:t>
             </w:r>
-            <w:proofErr w:type="gramEnd"/>
           </w:p>
         </w:tc>
         <w:tc>
@@ -14052,8 +14257,8 @@
         </w:trPr>
         <w:tc>
           <w:tcPr>
-            <w:tcW w:w="900" w:type="dxa"/>
-            <w:shd w:val="clear" w:color="auto" w:fill="FBD4B4" w:themeFill="accent6" w:themeFillTint="66"/>
+            <w:tcW w:w="720" w:type="dxa"/>
+            <w:shd w:val="clear" w:color="auto" w:fill="auto"/>
             <w:vAlign w:val="center"/>
           </w:tcPr>
           <w:p>
@@ -14077,8 +14282,8 @@
         </w:tc>
         <w:tc>
           <w:tcPr>
-            <w:tcW w:w="1440" w:type="dxa"/>
-            <w:shd w:val="clear" w:color="auto" w:fill="FBD4B4" w:themeFill="accent6" w:themeFillTint="66"/>
+            <w:tcW w:w="1620" w:type="dxa"/>
+            <w:shd w:val="clear" w:color="auto" w:fill="auto"/>
             <w:vAlign w:val="center"/>
           </w:tcPr>
           <w:p>
@@ -14104,7 +14309,7 @@
         <w:tc>
           <w:tcPr>
             <w:tcW w:w="1260" w:type="dxa"/>
-            <w:shd w:val="clear" w:color="auto" w:fill="FBD4B4" w:themeFill="accent6" w:themeFillTint="66"/>
+            <w:shd w:val="clear" w:color="auto" w:fill="auto"/>
             <w:vAlign w:val="center"/>
           </w:tcPr>
           <w:p>
@@ -14129,7 +14334,7 @@
         <w:tc>
           <w:tcPr>
             <w:tcW w:w="1980" w:type="dxa"/>
-            <w:shd w:val="clear" w:color="auto" w:fill="FBD4B4" w:themeFill="accent6" w:themeFillTint="66"/>
+            <w:shd w:val="clear" w:color="auto" w:fill="auto"/>
             <w:vAlign w:val="center"/>
           </w:tcPr>
           <w:p>
@@ -14155,7 +14360,7 @@
         <w:tc>
           <w:tcPr>
             <w:tcW w:w="1710" w:type="dxa"/>
-            <w:shd w:val="clear" w:color="auto" w:fill="FBD4B4" w:themeFill="accent6" w:themeFillTint="66"/>
+            <w:shd w:val="clear" w:color="auto" w:fill="auto"/>
             <w:vAlign w:val="center"/>
           </w:tcPr>
           <w:p>
@@ -14188,7 +14393,7 @@
         <w:tc>
           <w:tcPr>
             <w:tcW w:w="1170" w:type="dxa"/>
-            <w:shd w:val="clear" w:color="auto" w:fill="FBD4B4" w:themeFill="accent6" w:themeFillTint="66"/>
+            <w:shd w:val="clear" w:color="auto" w:fill="auto"/>
             <w:vAlign w:val="center"/>
           </w:tcPr>
           <w:p>
@@ -14212,7 +14417,7 @@
         <w:tc>
           <w:tcPr>
             <w:tcW w:w="1170" w:type="dxa"/>
-            <w:shd w:val="clear" w:color="auto" w:fill="FBD4B4" w:themeFill="accent6" w:themeFillTint="66"/>
+            <w:shd w:val="clear" w:color="auto" w:fill="auto"/>
             <w:vAlign w:val="center"/>
           </w:tcPr>
           <w:p>
@@ -14240,7 +14445,7 @@
         </w:trPr>
         <w:tc>
           <w:tcPr>
-            <w:tcW w:w="900" w:type="dxa"/>
+            <w:tcW w:w="720" w:type="dxa"/>
             <w:vAlign w:val="center"/>
           </w:tcPr>
           <w:p>
@@ -14264,7 +14469,7 @@
         </w:tc>
         <w:tc>
           <w:tcPr>
-            <w:tcW w:w="1440" w:type="dxa"/>
+            <w:tcW w:w="1620" w:type="dxa"/>
             <w:vAlign w:val="center"/>
           </w:tcPr>
           <w:p>
@@ -14933,46 +15138,31 @@
                 <w:sz w:val="26"/>
                 <w:szCs w:val="26"/>
               </w:rPr>
+              <w:t>Decoration Company</w:t>
+            </w:r>
+          </w:p>
+        </w:tc>
+        <w:tc>
+          <w:tcPr>
+            <w:tcW w:w="1260" w:type="dxa"/>
+            <w:vAlign w:val="center"/>
+          </w:tcPr>
+          <w:p>
+            <w:pPr>
+              <w:pStyle w:val="TableParagraph"/>
+              <w:jc w:val="center"/>
+              <w:rPr>
+                <w:sz w:val="26"/>
+                <w:szCs w:val="26"/>
+              </w:rPr>
+            </w:pPr>
+            <w:r>
+              <w:rPr>
+                <w:sz w:val="26"/>
+                <w:szCs w:val="26"/>
+              </w:rPr>
               <w:t>Employer</w:t>
             </w:r>
-            <w:r>
-              <w:rPr>
-                <w:spacing w:val="-2"/>
-                <w:sz w:val="26"/>
-                <w:szCs w:val="26"/>
-              </w:rPr>
-              <w:t xml:space="preserve"> </w:t>
-            </w:r>
-            <w:r>
-              <w:rPr>
-                <w:sz w:val="26"/>
-                <w:szCs w:val="26"/>
-              </w:rPr>
-              <w:t>management</w:t>
-            </w:r>
-          </w:p>
-        </w:tc>
-        <w:tc>
-          <w:tcPr>
-            <w:tcW w:w="1260" w:type="dxa"/>
-            <w:vAlign w:val="center"/>
-          </w:tcPr>
-          <w:p>
-            <w:pPr>
-              <w:pStyle w:val="TableParagraph"/>
-              <w:jc w:val="center"/>
-              <w:rPr>
-                <w:sz w:val="26"/>
-                <w:szCs w:val="26"/>
-              </w:rPr>
-            </w:pPr>
-            <w:r>
-              <w:rPr>
-                <w:sz w:val="26"/>
-                <w:szCs w:val="26"/>
-              </w:rPr>
-              <w:t>Admin</w:t>
-            </w:r>
           </w:p>
         </w:tc>
         <w:tc>
@@ -14995,37 +15185,7 @@
                 <w:sz w:val="26"/>
                 <w:szCs w:val="26"/>
               </w:rPr>
-              <w:t>View and manage</w:t>
-            </w:r>
-            <w:r>
-              <w:rPr>
-                <w:spacing w:val="-52"/>
-                <w:sz w:val="26"/>
-                <w:szCs w:val="26"/>
-              </w:rPr>
-              <w:t xml:space="preserve"> </w:t>
-            </w:r>
-            <w:r>
-              <w:rPr>
-                <w:sz w:val="26"/>
-                <w:szCs w:val="26"/>
-              </w:rPr>
-              <w:t>employer</w:t>
-            </w:r>
-            <w:r>
-              <w:rPr>
-                <w:spacing w:val="-4"/>
-                <w:sz w:val="26"/>
-                <w:szCs w:val="26"/>
-              </w:rPr>
-              <w:t xml:space="preserve"> </w:t>
-            </w:r>
-            <w:r>
-              <w:rPr>
-                <w:sz w:val="26"/>
-                <w:szCs w:val="26"/>
-              </w:rPr>
-              <w:t>profiles</w:t>
+              <w:t>Decorate Company</w:t>
             </w:r>
           </w:p>
         </w:tc>
@@ -15049,37 +15209,7 @@
                 <w:sz w:val="26"/>
                 <w:szCs w:val="26"/>
               </w:rPr>
-              <w:t>I can manage</w:t>
-            </w:r>
-            <w:r>
-              <w:rPr>
-                <w:spacing w:val="-52"/>
-                <w:sz w:val="26"/>
-                <w:szCs w:val="26"/>
-              </w:rPr>
-              <w:t xml:space="preserve"> </w:t>
-            </w:r>
-            <w:r>
-              <w:rPr>
-                <w:sz w:val="26"/>
-                <w:szCs w:val="26"/>
-              </w:rPr>
-              <w:t>employer</w:t>
-            </w:r>
-            <w:r>
-              <w:rPr>
-                <w:spacing w:val="1"/>
-                <w:sz w:val="26"/>
-                <w:szCs w:val="26"/>
-              </w:rPr>
-              <w:t xml:space="preserve"> </w:t>
-            </w:r>
-            <w:r>
-              <w:rPr>
-                <w:sz w:val="26"/>
-                <w:szCs w:val="26"/>
-              </w:rPr>
-              <w:t>accounts</w:t>
+              <w:t>I can add new images, banner… of company</w:t>
             </w:r>
           </w:p>
         </w:tc>
@@ -15125,7 +15255,7 @@
                 <w:sz w:val="26"/>
                 <w:szCs w:val="26"/>
               </w:rPr>
-              <w:t>4</w:t>
+              <w:t>8</w:t>
             </w:r>
           </w:p>
         </w:tc>
@@ -15176,46 +15306,31 @@
                 <w:sz w:val="26"/>
                 <w:szCs w:val="26"/>
               </w:rPr>
+              <w:t>Comment</w:t>
+            </w:r>
+          </w:p>
+        </w:tc>
+        <w:tc>
+          <w:tcPr>
+            <w:tcW w:w="1260" w:type="dxa"/>
+            <w:vAlign w:val="center"/>
+          </w:tcPr>
+          <w:p>
+            <w:pPr>
+              <w:pStyle w:val="TableParagraph"/>
+              <w:jc w:val="center"/>
+              <w:rPr>
+                <w:sz w:val="26"/>
+                <w:szCs w:val="26"/>
+              </w:rPr>
+            </w:pPr>
+            <w:r>
+              <w:rPr>
+                <w:sz w:val="26"/>
+                <w:szCs w:val="26"/>
+              </w:rPr>
               <w:t>Candidate</w:t>
             </w:r>
-            <w:r>
-              <w:rPr>
-                <w:spacing w:val="-3"/>
-                <w:sz w:val="26"/>
-                <w:szCs w:val="26"/>
-              </w:rPr>
-              <w:t xml:space="preserve"> </w:t>
-            </w:r>
-            <w:r>
-              <w:rPr>
-                <w:sz w:val="26"/>
-                <w:szCs w:val="26"/>
-              </w:rPr>
-              <w:t>management</w:t>
-            </w:r>
-          </w:p>
-        </w:tc>
-        <w:tc>
-          <w:tcPr>
-            <w:tcW w:w="1260" w:type="dxa"/>
-            <w:vAlign w:val="center"/>
-          </w:tcPr>
-          <w:p>
-            <w:pPr>
-              <w:pStyle w:val="TableParagraph"/>
-              <w:jc w:val="center"/>
-              <w:rPr>
-                <w:sz w:val="26"/>
-                <w:szCs w:val="26"/>
-              </w:rPr>
-            </w:pPr>
-            <w:r>
-              <w:rPr>
-                <w:sz w:val="26"/>
-                <w:szCs w:val="26"/>
-              </w:rPr>
-              <w:t>Admin</w:t>
-            </w:r>
           </w:p>
         </w:tc>
         <w:tc>
@@ -15238,37 +15353,7 @@
                 <w:sz w:val="26"/>
                 <w:szCs w:val="26"/>
               </w:rPr>
-              <w:t>View and manage</w:t>
-            </w:r>
-            <w:r>
-              <w:rPr>
-                <w:spacing w:val="-52"/>
-                <w:sz w:val="26"/>
-                <w:szCs w:val="26"/>
-              </w:rPr>
-              <w:t xml:space="preserve"> </w:t>
-            </w:r>
-            <w:r>
-              <w:rPr>
-                <w:sz w:val="26"/>
-                <w:szCs w:val="26"/>
-              </w:rPr>
-              <w:t>candidate</w:t>
-            </w:r>
-            <w:r>
-              <w:rPr>
-                <w:spacing w:val="-4"/>
-                <w:sz w:val="26"/>
-                <w:szCs w:val="26"/>
-              </w:rPr>
-              <w:t xml:space="preserve"> </w:t>
-            </w:r>
-            <w:r>
-              <w:rPr>
-                <w:sz w:val="26"/>
-                <w:szCs w:val="26"/>
-              </w:rPr>
-              <w:t>profiles</w:t>
+              <w:t>Comment</w:t>
             </w:r>
           </w:p>
         </w:tc>
@@ -15280,6 +15365,18 @@
           <w:p>
             <w:pPr>
               <w:pStyle w:val="TableParagraph"/>
+              <w:spacing w:before="10"/>
+              <w:ind w:left="3" w:right="83"/>
+              <w:jc w:val="center"/>
+              <w:rPr>
+                <w:sz w:val="26"/>
+                <w:szCs w:val="26"/>
+              </w:rPr>
+            </w:pPr>
+          </w:p>
+          <w:p>
+            <w:pPr>
+              <w:pStyle w:val="TableParagraph"/>
               <w:spacing w:before="76" w:line="288" w:lineRule="auto"/>
               <w:jc w:val="center"/>
               <w:rPr>
@@ -15292,37 +15389,14 @@
                 <w:sz w:val="26"/>
                 <w:szCs w:val="26"/>
               </w:rPr>
-              <w:t>I can monitor</w:t>
-            </w:r>
-            <w:r>
-              <w:rPr>
-                <w:spacing w:val="-52"/>
-                <w:sz w:val="26"/>
-                <w:szCs w:val="26"/>
-              </w:rPr>
-              <w:t xml:space="preserve"> </w:t>
-            </w:r>
-            <w:r>
-              <w:rPr>
-                <w:sz w:val="26"/>
-                <w:szCs w:val="26"/>
-              </w:rPr>
-              <w:t>candidate</w:t>
-            </w:r>
-            <w:r>
-              <w:rPr>
-                <w:spacing w:val="1"/>
-                <w:sz w:val="26"/>
-                <w:szCs w:val="26"/>
-              </w:rPr>
-              <w:t xml:space="preserve"> </w:t>
-            </w:r>
-            <w:r>
-              <w:rPr>
-                <w:sz w:val="26"/>
-                <w:szCs w:val="26"/>
-              </w:rPr>
-              <w:t>applications</w:t>
+              <w:t xml:space="preserve">I can </w:t>
+            </w:r>
+            <w:r>
+              <w:rPr>
+                <w:sz w:val="26"/>
+                <w:szCs w:val="26"/>
+              </w:rPr>
+              <w:t>discuss about IT Company with everyone</w:t>
             </w:r>
           </w:p>
         </w:tc>
@@ -15368,7 +15442,7 @@
                 <w:sz w:val="26"/>
                 <w:szCs w:val="26"/>
               </w:rPr>
-              <w:t>4</w:t>
+              <w:t>8</w:t>
             </w:r>
           </w:p>
         </w:tc>
@@ -15419,37 +15493,7 @@
                 <w:sz w:val="26"/>
                 <w:szCs w:val="26"/>
               </w:rPr>
-              <w:t>Job</w:t>
-            </w:r>
-            <w:r>
-              <w:rPr>
-                <w:spacing w:val="-3"/>
-                <w:sz w:val="26"/>
-                <w:szCs w:val="26"/>
-              </w:rPr>
-              <w:t xml:space="preserve"> </w:t>
-            </w:r>
-            <w:r>
-              <w:rPr>
-                <w:sz w:val="26"/>
-                <w:szCs w:val="26"/>
-              </w:rPr>
-              <w:t>application</w:t>
-            </w:r>
-            <w:r>
-              <w:rPr>
-                <w:spacing w:val="-5"/>
-                <w:sz w:val="26"/>
-                <w:szCs w:val="26"/>
-              </w:rPr>
-              <w:t xml:space="preserve"> </w:t>
-            </w:r>
-            <w:r>
-              <w:rPr>
-                <w:sz w:val="26"/>
-                <w:szCs w:val="26"/>
-              </w:rPr>
-              <w:t>management</w:t>
+              <w:t>Forum</w:t>
             </w:r>
           </w:p>
         </w:tc>
@@ -15472,7 +15516,7 @@
                 <w:sz w:val="26"/>
                 <w:szCs w:val="26"/>
               </w:rPr>
-              <w:t>Admin</w:t>
+              <w:t>Candidate</w:t>
             </w:r>
           </w:p>
         </w:tc>
@@ -15496,59 +15540,7 @@
                 <w:sz w:val="26"/>
                 <w:szCs w:val="26"/>
               </w:rPr>
-              <w:t>V</w:t>
-            </w:r>
-            <w:r>
-              <w:rPr>
-                <w:sz w:val="26"/>
-                <w:szCs w:val="26"/>
-              </w:rPr>
-              <w:t>iew and manage</w:t>
-            </w:r>
-            <w:r>
-              <w:rPr>
-                <w:spacing w:val="-52"/>
-                <w:sz w:val="26"/>
-                <w:szCs w:val="26"/>
-              </w:rPr>
-              <w:t xml:space="preserve"> </w:t>
-            </w:r>
-            <w:r>
-              <w:rPr>
-                <w:sz w:val="26"/>
-                <w:szCs w:val="26"/>
-              </w:rPr>
-              <w:t>job applications</w:t>
-            </w:r>
-            <w:r>
-              <w:rPr>
-                <w:spacing w:val="1"/>
-                <w:sz w:val="26"/>
-                <w:szCs w:val="26"/>
-              </w:rPr>
-              <w:t xml:space="preserve"> </w:t>
-            </w:r>
-            <w:r>
-              <w:rPr>
-                <w:sz w:val="26"/>
-                <w:szCs w:val="26"/>
-              </w:rPr>
-              <w:t>and candidate</w:t>
-            </w:r>
-            <w:r>
-              <w:rPr>
-                <w:spacing w:val="1"/>
-                <w:sz w:val="26"/>
-                <w:szCs w:val="26"/>
-              </w:rPr>
-              <w:t xml:space="preserve"> </w:t>
-            </w:r>
-            <w:r>
-              <w:rPr>
-                <w:sz w:val="26"/>
-                <w:szCs w:val="26"/>
-              </w:rPr>
-              <w:t>profiles</w:t>
+              <w:t>Ask question or answer the question</w:t>
             </w:r>
           </w:p>
         </w:tc>
@@ -15572,67 +15564,7 @@
                 <w:sz w:val="26"/>
                 <w:szCs w:val="26"/>
               </w:rPr>
-              <w:t>I can monitor</w:t>
-            </w:r>
-            <w:r>
-              <w:rPr>
-                <w:spacing w:val="-52"/>
-                <w:sz w:val="26"/>
-                <w:szCs w:val="26"/>
-              </w:rPr>
-              <w:t xml:space="preserve"> </w:t>
-            </w:r>
-            <w:r>
-              <w:rPr>
-                <w:sz w:val="26"/>
-                <w:szCs w:val="26"/>
-              </w:rPr>
-              <w:t>the hiring</w:t>
-            </w:r>
-            <w:r>
-              <w:rPr>
-                <w:spacing w:val="1"/>
-                <w:sz w:val="26"/>
-                <w:szCs w:val="26"/>
-              </w:rPr>
-              <w:t xml:space="preserve"> </w:t>
-            </w:r>
-            <w:r>
-              <w:rPr>
-                <w:sz w:val="26"/>
-                <w:szCs w:val="26"/>
-              </w:rPr>
-              <w:t>process and</w:t>
-            </w:r>
-            <w:r>
-              <w:rPr>
-                <w:spacing w:val="1"/>
-                <w:sz w:val="26"/>
-                <w:szCs w:val="26"/>
-              </w:rPr>
-              <w:t xml:space="preserve"> </w:t>
-            </w:r>
-            <w:r>
-              <w:rPr>
-                <w:sz w:val="26"/>
-                <w:szCs w:val="26"/>
-              </w:rPr>
-              <w:t>candidate</w:t>
-            </w:r>
-            <w:r>
-              <w:rPr>
-                <w:spacing w:val="1"/>
-                <w:sz w:val="26"/>
-                <w:szCs w:val="26"/>
-              </w:rPr>
-              <w:t xml:space="preserve"> </w:t>
-            </w:r>
-            <w:r>
-              <w:rPr>
-                <w:sz w:val="26"/>
-                <w:szCs w:val="26"/>
-              </w:rPr>
-              <w:t>details</w:t>
+              <w:t>I can know many information and receive advice from people</w:t>
             </w:r>
           </w:p>
         </w:tc>
@@ -15678,7 +15610,7 @@
                 <w:sz w:val="26"/>
                 <w:szCs w:val="26"/>
               </w:rPr>
-              <w:t>4</w:t>
+              <w:t>8</w:t>
             </w:r>
           </w:p>
         </w:tc>
@@ -15960,6 +15892,7 @@
                 <w:sz w:val="26"/>
                 <w:szCs w:val="26"/>
               </w:rPr>
+              <w:lastRenderedPageBreak/>
               <w:t>PB20</w:t>
             </w:r>
           </w:p>
@@ -16188,24 +16121,23 @@
         <w:tc>
           <w:tcPr>
             <w:tcW w:w="900" w:type="dxa"/>
-            <w:shd w:val="clear" w:color="auto" w:fill="FBD4B4" w:themeFill="accent6" w:themeFillTint="66"/>
-            <w:vAlign w:val="center"/>
-          </w:tcPr>
-          <w:p>
-            <w:pPr>
-              <w:pStyle w:val="TableParagraph"/>
-              <w:jc w:val="center"/>
-              <w:rPr>
-                <w:sz w:val="26"/>
-                <w:szCs w:val="26"/>
-              </w:rPr>
-            </w:pPr>
-            <w:r>
-              <w:rPr>
-                <w:sz w:val="26"/>
-                <w:szCs w:val="26"/>
-              </w:rPr>
-              <w:lastRenderedPageBreak/>
+            <w:shd w:val="clear" w:color="auto" w:fill="auto"/>
+            <w:vAlign w:val="center"/>
+          </w:tcPr>
+          <w:p>
+            <w:pPr>
+              <w:pStyle w:val="TableParagraph"/>
+              <w:jc w:val="center"/>
+              <w:rPr>
+                <w:sz w:val="26"/>
+                <w:szCs w:val="26"/>
+              </w:rPr>
+            </w:pPr>
+            <w:r>
+              <w:rPr>
+                <w:sz w:val="26"/>
+                <w:szCs w:val="26"/>
+              </w:rPr>
               <w:t>PB21</w:t>
             </w:r>
           </w:p>
@@ -16213,7 +16145,7 @@
         <w:tc>
           <w:tcPr>
             <w:tcW w:w="1440" w:type="dxa"/>
-            <w:shd w:val="clear" w:color="auto" w:fill="FBD4B4" w:themeFill="accent6" w:themeFillTint="66"/>
+            <w:shd w:val="clear" w:color="auto" w:fill="auto"/>
             <w:vAlign w:val="center"/>
           </w:tcPr>
           <w:p>
@@ -16238,7 +16170,7 @@
         <w:tc>
           <w:tcPr>
             <w:tcW w:w="1260" w:type="dxa"/>
-            <w:shd w:val="clear" w:color="auto" w:fill="FBD4B4" w:themeFill="accent6" w:themeFillTint="66"/>
+            <w:shd w:val="clear" w:color="auto" w:fill="auto"/>
             <w:vAlign w:val="center"/>
           </w:tcPr>
           <w:p>
@@ -16262,7 +16194,7 @@
         <w:tc>
           <w:tcPr>
             <w:tcW w:w="1887" w:type="dxa"/>
-            <w:shd w:val="clear" w:color="auto" w:fill="FBD4B4" w:themeFill="accent6" w:themeFillTint="66"/>
+            <w:shd w:val="clear" w:color="auto" w:fill="auto"/>
             <w:vAlign w:val="center"/>
           </w:tcPr>
           <w:p>
@@ -16287,7 +16219,7 @@
         <w:tc>
           <w:tcPr>
             <w:tcW w:w="1803" w:type="dxa"/>
-            <w:shd w:val="clear" w:color="auto" w:fill="FBD4B4" w:themeFill="accent6" w:themeFillTint="66"/>
+            <w:shd w:val="clear" w:color="auto" w:fill="auto"/>
             <w:vAlign w:val="center"/>
           </w:tcPr>
           <w:p>
@@ -16319,7 +16251,7 @@
         <w:tc>
           <w:tcPr>
             <w:tcW w:w="1170" w:type="dxa"/>
-            <w:shd w:val="clear" w:color="auto" w:fill="FBD4B4" w:themeFill="accent6" w:themeFillTint="66"/>
+            <w:shd w:val="clear" w:color="auto" w:fill="auto"/>
             <w:vAlign w:val="center"/>
           </w:tcPr>
           <w:p>
@@ -16343,7 +16275,7 @@
         <w:tc>
           <w:tcPr>
             <w:tcW w:w="1170" w:type="dxa"/>
-            <w:shd w:val="clear" w:color="auto" w:fill="FBD4B4" w:themeFill="accent6" w:themeFillTint="66"/>
+            <w:shd w:val="clear" w:color="auto" w:fill="auto"/>
             <w:vAlign w:val="center"/>
           </w:tcPr>
           <w:p>
@@ -16372,7 +16304,7 @@
         <w:tc>
           <w:tcPr>
             <w:tcW w:w="900" w:type="dxa"/>
-            <w:shd w:val="clear" w:color="auto" w:fill="FBD4B4" w:themeFill="accent6" w:themeFillTint="66"/>
+            <w:shd w:val="clear" w:color="auto" w:fill="auto"/>
             <w:vAlign w:val="center"/>
           </w:tcPr>
           <w:p>
@@ -16403,7 +16335,7 @@
         <w:tc>
           <w:tcPr>
             <w:tcW w:w="1440" w:type="dxa"/>
-            <w:shd w:val="clear" w:color="auto" w:fill="FBD4B4" w:themeFill="accent6" w:themeFillTint="66"/>
+            <w:shd w:val="clear" w:color="auto" w:fill="auto"/>
             <w:vAlign w:val="center"/>
           </w:tcPr>
           <w:p>
@@ -16427,7 +16359,7 @@
         <w:tc>
           <w:tcPr>
             <w:tcW w:w="1260" w:type="dxa"/>
-            <w:shd w:val="clear" w:color="auto" w:fill="FBD4B4" w:themeFill="accent6" w:themeFillTint="66"/>
+            <w:shd w:val="clear" w:color="auto" w:fill="auto"/>
             <w:vAlign w:val="center"/>
           </w:tcPr>
           <w:p>
@@ -16451,7 +16383,7 @@
         <w:tc>
           <w:tcPr>
             <w:tcW w:w="1887" w:type="dxa"/>
-            <w:shd w:val="clear" w:color="auto" w:fill="FBD4B4" w:themeFill="accent6" w:themeFillTint="66"/>
+            <w:shd w:val="clear" w:color="auto" w:fill="auto"/>
             <w:vAlign w:val="center"/>
           </w:tcPr>
           <w:p>
@@ -16506,7 +16438,7 @@
         <w:tc>
           <w:tcPr>
             <w:tcW w:w="1803" w:type="dxa"/>
-            <w:shd w:val="clear" w:color="auto" w:fill="FBD4B4" w:themeFill="accent6" w:themeFillTint="66"/>
+            <w:shd w:val="clear" w:color="auto" w:fill="auto"/>
             <w:vAlign w:val="center"/>
           </w:tcPr>
           <w:p>
@@ -16561,7 +16493,7 @@
         <w:tc>
           <w:tcPr>
             <w:tcW w:w="1170" w:type="dxa"/>
-            <w:shd w:val="clear" w:color="auto" w:fill="FBD4B4" w:themeFill="accent6" w:themeFillTint="66"/>
+            <w:shd w:val="clear" w:color="auto" w:fill="auto"/>
             <w:vAlign w:val="center"/>
           </w:tcPr>
           <w:p>
@@ -16585,7 +16517,7 @@
         <w:tc>
           <w:tcPr>
             <w:tcW w:w="1170" w:type="dxa"/>
-            <w:shd w:val="clear" w:color="auto" w:fill="FBD4B4" w:themeFill="accent6" w:themeFillTint="66"/>
+            <w:shd w:val="clear" w:color="auto" w:fill="auto"/>
             <w:vAlign w:val="center"/>
           </w:tcPr>
           <w:p>
@@ -16614,6 +16546,7 @@
         <w:tc>
           <w:tcPr>
             <w:tcW w:w="900" w:type="dxa"/>
+            <w:shd w:val="clear" w:color="auto" w:fill="auto"/>
             <w:vAlign w:val="center"/>
           </w:tcPr>
           <w:p>
@@ -16637,6 +16570,7 @@
         <w:tc>
           <w:tcPr>
             <w:tcW w:w="1440" w:type="dxa"/>
+            <w:shd w:val="clear" w:color="auto" w:fill="auto"/>
             <w:vAlign w:val="center"/>
           </w:tcPr>
           <w:p>
@@ -16676,6 +16610,7 @@
         <w:tc>
           <w:tcPr>
             <w:tcW w:w="1260" w:type="dxa"/>
+            <w:shd w:val="clear" w:color="auto" w:fill="auto"/>
             <w:vAlign w:val="center"/>
           </w:tcPr>
           <w:p>
@@ -16699,6 +16634,7 @@
         <w:tc>
           <w:tcPr>
             <w:tcW w:w="1887" w:type="dxa"/>
+            <w:shd w:val="clear" w:color="auto" w:fill="auto"/>
             <w:vAlign w:val="center"/>
           </w:tcPr>
           <w:p>
@@ -16756,6 +16692,7 @@
         <w:tc>
           <w:tcPr>
             <w:tcW w:w="1803" w:type="dxa"/>
+            <w:shd w:val="clear" w:color="auto" w:fill="auto"/>
             <w:vAlign w:val="center"/>
           </w:tcPr>
           <w:p>
@@ -16813,6 +16750,7 @@
         <w:tc>
           <w:tcPr>
             <w:tcW w:w="1170" w:type="dxa"/>
+            <w:shd w:val="clear" w:color="auto" w:fill="auto"/>
             <w:vAlign w:val="center"/>
           </w:tcPr>
           <w:p>
@@ -16837,6 +16775,7 @@
         <w:tc>
           <w:tcPr>
             <w:tcW w:w="1170" w:type="dxa"/>
+            <w:shd w:val="clear" w:color="auto" w:fill="auto"/>
             <w:vAlign w:val="center"/>
           </w:tcPr>
           <w:p>
@@ -16866,7 +16805,7 @@
         <w:tc>
           <w:tcPr>
             <w:tcW w:w="900" w:type="dxa"/>
-            <w:shd w:val="clear" w:color="auto" w:fill="FBD4B4" w:themeFill="accent6" w:themeFillTint="66"/>
+            <w:shd w:val="clear" w:color="auto" w:fill="auto"/>
             <w:vAlign w:val="center"/>
           </w:tcPr>
           <w:p>
@@ -16890,7 +16829,7 @@
         <w:tc>
           <w:tcPr>
             <w:tcW w:w="1440" w:type="dxa"/>
-            <w:shd w:val="clear" w:color="auto" w:fill="FBD4B4" w:themeFill="accent6" w:themeFillTint="66"/>
+            <w:shd w:val="clear" w:color="auto" w:fill="auto"/>
             <w:vAlign w:val="center"/>
           </w:tcPr>
           <w:p>
@@ -16915,7 +16854,7 @@
         <w:tc>
           <w:tcPr>
             <w:tcW w:w="1260" w:type="dxa"/>
-            <w:shd w:val="clear" w:color="auto" w:fill="FBD4B4" w:themeFill="accent6" w:themeFillTint="66"/>
+            <w:shd w:val="clear" w:color="auto" w:fill="auto"/>
             <w:vAlign w:val="center"/>
           </w:tcPr>
           <w:p>
@@ -16939,7 +16878,7 @@
         <w:tc>
           <w:tcPr>
             <w:tcW w:w="1887" w:type="dxa"/>
-            <w:shd w:val="clear" w:color="auto" w:fill="FBD4B4" w:themeFill="accent6" w:themeFillTint="66"/>
+            <w:shd w:val="clear" w:color="auto" w:fill="auto"/>
             <w:vAlign w:val="center"/>
           </w:tcPr>
           <w:p>
@@ -16964,7 +16903,7 @@
         <w:tc>
           <w:tcPr>
             <w:tcW w:w="1803" w:type="dxa"/>
-            <w:shd w:val="clear" w:color="auto" w:fill="FBD4B4" w:themeFill="accent6" w:themeFillTint="66"/>
+            <w:shd w:val="clear" w:color="auto" w:fill="auto"/>
             <w:vAlign w:val="center"/>
           </w:tcPr>
           <w:p>
@@ -16989,7 +16928,7 @@
         <w:tc>
           <w:tcPr>
             <w:tcW w:w="1170" w:type="dxa"/>
-            <w:shd w:val="clear" w:color="auto" w:fill="FBD4B4" w:themeFill="accent6" w:themeFillTint="66"/>
+            <w:shd w:val="clear" w:color="auto" w:fill="auto"/>
             <w:vAlign w:val="center"/>
           </w:tcPr>
           <w:p>
@@ -17013,7 +16952,7 @@
         <w:tc>
           <w:tcPr>
             <w:tcW w:w="1170" w:type="dxa"/>
-            <w:shd w:val="clear" w:color="auto" w:fill="FBD4B4" w:themeFill="accent6" w:themeFillTint="66"/>
+            <w:shd w:val="clear" w:color="auto" w:fill="auto"/>
             <w:vAlign w:val="center"/>
           </w:tcPr>
           <w:p>
@@ -18041,6 +17980,7 @@
                 <w:sz w:val="26"/>
                 <w:szCs w:val="26"/>
               </w:rPr>
+              <w:lastRenderedPageBreak/>
               <w:t>PB27</w:t>
             </w:r>
           </w:p>
@@ -18180,7 +18120,6 @@
                 <w:sz w:val="26"/>
                 <w:szCs w:val="26"/>
               </w:rPr>
-              <w:lastRenderedPageBreak/>
               <w:t>activity</w:t>
             </w:r>
           </w:p>
@@ -18208,7 +18147,6 @@
                 <w:sz w:val="26"/>
                 <w:szCs w:val="26"/>
               </w:rPr>
-              <w:lastRenderedPageBreak/>
               <w:t>I can monitor the</w:t>
             </w:r>
             <w:r>
@@ -18241,7 +18179,6 @@
                 <w:sz w:val="26"/>
                 <w:szCs w:val="26"/>
               </w:rPr>
-              <w:lastRenderedPageBreak/>
               <w:t>performance</w:t>
             </w:r>
           </w:p>
@@ -18266,7 +18203,6 @@
                 <w:sz w:val="26"/>
                 <w:szCs w:val="26"/>
               </w:rPr>
-              <w:lastRenderedPageBreak/>
               <w:t>H</w:t>
             </w:r>
           </w:p>
@@ -21356,7 +21292,7 @@
         </mc:Choice>
         <mc:Fallback>
           <w:pict>
-            <v:rect w14:anchorId="5A2C9DC6" id="Rectangle 3" o:spid="_x0000_s1026" style="position:absolute;margin-left:97.8pt;margin-top:58.8pt;width:459.05pt;height:.5pt;z-index:-16741376;visibility:visible;mso-wrap-style:square;mso-width-percent:0;mso-height-percent:0;mso-wrap-distance-left:9pt;mso-wrap-distance-top:0;mso-wrap-distance-right:9pt;mso-wrap-distance-bottom:0;mso-position-horizontal:absolute;mso-position-horizontal-relative:page;mso-position-vertical:absolute;mso-position-vertical-relative:page;mso-width-percent:0;mso-height-percent:0;mso-width-relative:page;mso-height-relative:page;v-text-anchor:top" o:gfxdata="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" fillcolor="#5b9bd4" stroked="f">
+            <v:rect w14:anchorId="0F67A30D" id="Rectangle 3" o:spid="_x0000_s1026" style="position:absolute;margin-left:97.8pt;margin-top:58.8pt;width:459.05pt;height:.5pt;z-index:-16741376;visibility:visible;mso-wrap-style:square;mso-width-percent:0;mso-height-percent:0;mso-wrap-distance-left:9pt;mso-wrap-distance-top:0;mso-wrap-distance-right:9pt;mso-wrap-distance-bottom:0;mso-position-horizontal:absolute;mso-position-horizontal-relative:page;mso-position-vertical:absolute;mso-position-vertical-relative:page;mso-width-percent:0;mso-height-percent:0;mso-width-relative:page;mso-height-relative:page;v-text-anchor:top" o:gfxdata="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" fillcolor="#5b9bd4" stroked="f">
               <w10:wrap anchorx="page" anchory="page"/>
             </v:rect>
           </w:pict>

</xml_diff>